<commit_message>
sua ten va msv
</commit_message>
<xml_diff>
--- a/TTCSN_BTL_Nhom11.docx
+++ b/TTCSN_BTL_Nhom11.docx
@@ -472,7 +472,7 @@
                 <w:sz w:val="28"/>
                 <w:szCs w:val="28"/>
               </w:rPr>
-              <w:t>2021603359</w:t>
+              <w:t>2022603030</w:t>
             </w:r>
           </w:p>
         </w:tc>
@@ -517,7 +517,7 @@
                 <w:sz w:val="28"/>
                 <w:szCs w:val="28"/>
               </w:rPr>
-              <w:t>Trịnh Gia Lộc</w:t>
+              <w:t>Lê Thị Ngọc Lan</w:t>
             </w:r>
           </w:p>
         </w:tc>
@@ -541,7 +541,7 @@
                 <w:sz w:val="28"/>
                 <w:szCs w:val="28"/>
               </w:rPr>
-              <w:t>2021603631</w:t>
+              <w:t>2022602329</w:t>
             </w:r>
           </w:p>
         </w:tc>
@@ -586,7 +586,7 @@
                 <w:sz w:val="28"/>
                 <w:szCs w:val="28"/>
               </w:rPr>
-              <w:t>Trần Đức Hạnh</w:t>
+              <w:t>Trần Song Hào</w:t>
             </w:r>
           </w:p>
         </w:tc>
@@ -610,7 +610,7 @@
                 <w:sz w:val="28"/>
                 <w:szCs w:val="28"/>
               </w:rPr>
-              <w:t>2021605015</w:t>
+              <w:t>2022602338</w:t>
             </w:r>
           </w:p>
         </w:tc>
@@ -655,7 +655,7 @@
                 <w:sz w:val="28"/>
                 <w:szCs w:val="28"/>
               </w:rPr>
-              <w:t>Trần Duy Đình Hải</w:t>
+              <w:t>Nguyễn Tiến Hiền</w:t>
             </w:r>
           </w:p>
         </w:tc>
@@ -679,7 +679,7 @@
                 <w:sz w:val="28"/>
                 <w:szCs w:val="28"/>
               </w:rPr>
-              <w:t>2021604609</w:t>
+              <w:t>2022602039</w:t>
             </w:r>
           </w:p>
         </w:tc>
@@ -725,7 +725,7 @@
                 <w:sz w:val="28"/>
                 <w:szCs w:val="28"/>
               </w:rPr>
-              <w:t>Trần Hiếu Trung</w:t>
+              <w:t>Bùi Duy Khánh</w:t>
             </w:r>
           </w:p>
         </w:tc>
@@ -749,7 +749,7 @@
                 <w:sz w:val="28"/>
                 <w:szCs w:val="28"/>
               </w:rPr>
-              <w:t>2021607410</w:t>
+              <w:t>2022601170</w:t>
             </w:r>
           </w:p>
         </w:tc>
@@ -4005,6 +4005,7 @@
           <w:bCs/>
           <w:szCs w:val="28"/>
         </w:rPr>
+        <w:lastRenderedPageBreak/>
         <w:t>Output</w:t>
       </w:r>
       <w:r>
@@ -4134,7 +4135,6 @@
         <w:rPr>
           <w:lang w:bidi="th-TH"/>
         </w:rPr>
-        <w:lastRenderedPageBreak/>
         <w:t>Biến khởi tạo: Mảng để lưu các công việc đã được gán, tất cả ban đầu đều chưa được gán (giá trị false).</w:t>
       </w:r>
     </w:p>
@@ -4349,6 +4349,7 @@
         <w:rPr>
           <w:lang w:bidi="th-TH"/>
         </w:rPr>
+        <w:lastRenderedPageBreak/>
         <w:t>Sau khi tất cả các công nhân đều được gán công việc, kết thúc quá trình lặp và xuất ra kết quả (công việc đã gán cho mỗi công nhân và tổng thời gian thực hiện).</w:t>
       </w:r>
     </w:p>
@@ -4357,7 +4358,6 @@
         <w:pStyle w:val="Heading4"/>
       </w:pPr>
       <w:r>
-        <w:lastRenderedPageBreak/>
         <w:t>Lưu đồ thuật toán</w:t>
       </w:r>
     </w:p>
@@ -4510,10 +4510,7 @@
         <w:pStyle w:val="Heading3"/>
       </w:pPr>
       <w:r>
-        <w:t xml:space="preserve">Thiết kế thuật toán </w:t>
-      </w:r>
-      <w:r>
-        <w:t>nhánh cận</w:t>
+        <w:t>Thiết kế thuật toán nhánh cận</w:t>
       </w:r>
     </w:p>
     <w:p>
@@ -4566,6 +4563,7 @@
         <w:rPr>
           <w:lang w:bidi="th-TH"/>
         </w:rPr>
+        <w:lastRenderedPageBreak/>
         <w:t xml:space="preserve">- Ma trận thời gian </w:t>
       </w:r>
       <w:r>
@@ -5020,6 +5018,7 @@
           <w:sz w:val="28"/>
           <w:szCs w:val="28"/>
         </w:rPr>
+        <w:lastRenderedPageBreak/>
         <w:t>Sau khi phân công một công việc cho một người, ta tạo ra các nhánh con tương ứng, trong đó mỗi nhánh đại diện cho việc phân công công việc tiếp theo cho các người còn lại.</w:t>
       </w:r>
     </w:p>

</xml_diff>

<commit_message>
add ma gia Brand and bound
</commit_message>
<xml_diff>
--- a/TTCSN_BTL_Nhom11.docx
+++ b/TTCSN_BTL_Nhom11.docx
@@ -1,6 +1,6 @@
 
 <file path=word/document.xml><?xml version="1.0" encoding="utf-8"?>
-<w:document xmlns:wpc="http://schemas.microsoft.com/office/word/2010/wordprocessingCanvas" xmlns:cx="http://schemas.microsoft.com/office/drawing/2014/chartex" xmlns:cx1="http://schemas.microsoft.com/office/drawing/2015/9/8/chartex" xmlns:cx2="http://schemas.microsoft.com/office/drawing/2015/10/21/chartex" xmlns:cx3="http://schemas.microsoft.com/office/drawing/2016/5/9/chartex" xmlns:cx4="http://schemas.microsoft.com/office/drawing/2016/5/10/chartex" xmlns:cx5="http://schemas.microsoft.com/office/drawing/2016/5/11/chartex" xmlns:cx6="http://schemas.microsoft.com/office/drawing/2016/5/12/chartex" xmlns:cx7="http://schemas.microsoft.com/office/drawing/2016/5/13/chartex" xmlns:cx8="http://schemas.microsoft.com/office/drawing/2016/5/14/chartex" xmlns:mc="http://schemas.openxmlformats.org/markup-compatibility/2006" xmlns:aink="http://schemas.microsoft.com/office/drawing/2016/ink" xmlns:am3d="http://schemas.microsoft.com/office/drawing/2017/model3d" xmlns:o="urn:schemas-microsoft-com:office:office" xmlns:r="http://schemas.openxmlformats.org/officeDocument/2006/relationships" xmlns:m="http://schemas.openxmlformats.org/officeDocument/2006/math" xmlns:v="urn:schemas-microsoft-com:vml" xmlns:wp14="http://schemas.microsoft.com/office/word/2010/wordprocessingDrawing" xmlns:wp="http://schemas.openxmlformats.org/drawingml/2006/wordprocessingDrawing" xmlns:w10="urn:schemas-microsoft-com:office:word" xmlns:w="http://schemas.openxmlformats.org/wordprocessingml/2006/main" xmlns:w14="http://schemas.microsoft.com/office/word/2010/wordml" xmlns:w15="http://schemas.microsoft.com/office/word/2012/wordml" xmlns:w16cid="http://schemas.microsoft.com/office/word/2016/wordml/cid" xmlns:w16se="http://schemas.microsoft.com/office/word/2015/wordml/symex" xmlns:wpg="http://schemas.microsoft.com/office/word/2010/wordprocessingGroup" xmlns:wpi="http://schemas.microsoft.com/office/word/2010/wordprocessingInk" xmlns:wne="http://schemas.microsoft.com/office/word/2006/wordml" xmlns:wps="http://schemas.microsoft.com/office/word/2010/wordprocessingShape" mc:Ignorable="w14 w15 w16se w16cid wp14">
+<w:document xmlns:wpc="http://schemas.microsoft.com/office/word/2010/wordprocessingCanvas" xmlns:cx="http://schemas.microsoft.com/office/drawing/2014/chartex" xmlns:cx1="http://schemas.microsoft.com/office/drawing/2015/9/8/chartex" xmlns:cx2="http://schemas.microsoft.com/office/drawing/2015/10/21/chartex" xmlns:cx3="http://schemas.microsoft.com/office/drawing/2016/5/9/chartex" xmlns:cx4="http://schemas.microsoft.com/office/drawing/2016/5/10/chartex" xmlns:cx5="http://schemas.microsoft.com/office/drawing/2016/5/11/chartex" xmlns:cx6="http://schemas.microsoft.com/office/drawing/2016/5/12/chartex" xmlns:cx7="http://schemas.microsoft.com/office/drawing/2016/5/13/chartex" xmlns:cx8="http://schemas.microsoft.com/office/drawing/2016/5/14/chartex" xmlns:mc="http://schemas.openxmlformats.org/markup-compatibility/2006" xmlns:aink="http://schemas.microsoft.com/office/drawing/2016/ink" xmlns:am3d="http://schemas.microsoft.com/office/drawing/2017/model3d" xmlns:o="urn:schemas-microsoft-com:office:office" xmlns:oel="http://schemas.microsoft.com/office/2019/extlst" xmlns:r="http://schemas.openxmlformats.org/officeDocument/2006/relationships" xmlns:m="http://schemas.openxmlformats.org/officeDocument/2006/math" xmlns:v="urn:schemas-microsoft-com:vml" xmlns:wp14="http://schemas.microsoft.com/office/word/2010/wordprocessingDrawing" xmlns:wp="http://schemas.openxmlformats.org/drawingml/2006/wordprocessingDrawing" xmlns:w10="urn:schemas-microsoft-com:office:word" xmlns:w="http://schemas.openxmlformats.org/wordprocessingml/2006/main" xmlns:w14="http://schemas.microsoft.com/office/word/2010/wordml" xmlns:w15="http://schemas.microsoft.com/office/word/2012/wordml" xmlns:w16cex="http://schemas.microsoft.com/office/word/2018/wordml/cex" xmlns:w16cid="http://schemas.microsoft.com/office/word/2016/wordml/cid" xmlns:w16="http://schemas.microsoft.com/office/word/2018/wordml" xmlns:w16du="http://schemas.microsoft.com/office/word/2023/wordml/word16du" xmlns:w16sdtdh="http://schemas.microsoft.com/office/word/2020/wordml/sdtdatahash" xmlns:w16se="http://schemas.microsoft.com/office/word/2015/wordml/symex" xmlns:wpg="http://schemas.microsoft.com/office/word/2010/wordprocessingGroup" xmlns:wpi="http://schemas.microsoft.com/office/word/2010/wordprocessingInk" xmlns:wne="http://schemas.microsoft.com/office/word/2006/wordml" xmlns:wps="http://schemas.microsoft.com/office/word/2010/wordprocessingShape" mc:Ignorable="w14 w15 w16se w16cid w16 w16cex w16sdtdh w16du wp14">
   <w:body>
     <w:p>
       <w:pPr>
@@ -395,15 +395,7 @@
                 <w:sz w:val="28"/>
                 <w:szCs w:val="28"/>
               </w:rPr>
-              <w:t xml:space="preserve">11- </w:t>
-            </w:r>
-            <w:r>
-              <w:rPr>
-                <w:rFonts w:asciiTheme="majorHAnsi" w:hAnsiTheme="majorHAnsi" w:cstheme="majorHAnsi"/>
-                <w:sz w:val="28"/>
-                <w:szCs w:val="28"/>
-              </w:rPr>
-              <w:t>20222IT6040002</w:t>
+              <w:t>11- 20222IT6040002</w:t>
             </w:r>
           </w:p>
         </w:tc>
@@ -1470,86 +1462,20 @@
         <w:rPr>
           <w:rFonts w:eastAsiaTheme="minorEastAsia"/>
         </w:rPr>
-        <w:t>2.1.1. Thu</w:t>
-      </w:r>
-      <w:r>
+        <w:t>2.1.1. Thuật toán tham lam trong bài toán phân công công việc</w:t>
+      </w:r>
+    </w:p>
+    <w:p>
+      <w:pPr>
         <w:rPr>
           <w:rFonts w:eastAsiaTheme="minorEastAsia"/>
         </w:rPr>
-        <w:t>ậ</w:t>
-      </w:r>
+      </w:pPr>
       <w:r>
         <w:rPr>
           <w:rFonts w:eastAsiaTheme="minorEastAsia"/>
         </w:rPr>
-        <w:t>t toán</w:t>
-      </w:r>
-      <w:r>
-        <w:rPr>
-          <w:rFonts w:eastAsiaTheme="minorEastAsia"/>
-        </w:rPr>
-        <w:t xml:space="preserve"> tham lam trong bài toán phân công công vi</w:t>
-      </w:r>
-      <w:r>
-        <w:rPr>
-          <w:rFonts w:eastAsiaTheme="minorEastAsia"/>
-        </w:rPr>
-        <w:t>ệ</w:t>
-      </w:r>
-      <w:r>
-        <w:rPr>
-          <w:rFonts w:eastAsiaTheme="minorEastAsia"/>
-        </w:rPr>
-        <w:t>c</w:t>
-      </w:r>
-    </w:p>
-    <w:p>
-      <w:pPr>
-        <w:rPr>
-          <w:rFonts w:eastAsiaTheme="minorEastAsia"/>
-        </w:rPr>
-      </w:pPr>
-      <w:r>
-        <w:rPr>
-          <w:rFonts w:eastAsiaTheme="minorEastAsia"/>
-        </w:rPr>
-        <w:t>2.1.2. Các bư</w:t>
-      </w:r>
-      <w:r>
-        <w:rPr>
-          <w:rFonts w:eastAsiaTheme="minorEastAsia"/>
-        </w:rPr>
-        <w:t>ớ</w:t>
-      </w:r>
-      <w:r>
-        <w:rPr>
-          <w:rFonts w:eastAsiaTheme="minorEastAsia"/>
-        </w:rPr>
-        <w:t>c gi</w:t>
-      </w:r>
-      <w:r>
-        <w:rPr>
-          <w:rFonts w:eastAsiaTheme="minorEastAsia"/>
-        </w:rPr>
-        <w:t>ả</w:t>
-      </w:r>
-      <w:r>
-        <w:rPr>
-          <w:rFonts w:eastAsiaTheme="minorEastAsia"/>
-        </w:rPr>
-        <w:t>i thu</w:t>
-      </w:r>
-      <w:r>
-        <w:rPr>
-          <w:rFonts w:eastAsiaTheme="minorEastAsia"/>
-        </w:rPr>
-        <w:t>ậ</w:t>
-      </w:r>
-      <w:r>
-        <w:rPr>
-          <w:rFonts w:eastAsiaTheme="minorEastAsia"/>
-        </w:rPr>
-        <w:t xml:space="preserve">t </w:t>
+        <w:t xml:space="preserve">2.1.2. Các bước giải thuật </w:t>
       </w:r>
     </w:p>
     <w:p>
@@ -1597,92 +1523,20 @@
         <w:rPr>
           <w:rFonts w:eastAsiaTheme="minorEastAsia"/>
         </w:rPr>
-        <w:t>2.2.1. Thu</w:t>
-      </w:r>
-      <w:r>
+        <w:t>2.2.1. Thuật toán nhánh cận trong bài toán phân công công việc</w:t>
+      </w:r>
+    </w:p>
+    <w:p>
+      <w:pPr>
         <w:rPr>
           <w:rFonts w:eastAsiaTheme="minorEastAsia"/>
         </w:rPr>
-        <w:t>ậ</w:t>
-      </w:r>
+      </w:pPr>
       <w:r>
         <w:rPr>
           <w:rFonts w:eastAsiaTheme="minorEastAsia"/>
         </w:rPr>
-        <w:t>t toán nhánh c</w:t>
-      </w:r>
-      <w:r>
-        <w:rPr>
-          <w:rFonts w:eastAsiaTheme="minorEastAsia"/>
-        </w:rPr>
-        <w:t>ậ</w:t>
-      </w:r>
-      <w:r>
-        <w:rPr>
-          <w:rFonts w:eastAsiaTheme="minorEastAsia"/>
-        </w:rPr>
-        <w:t>n trong bài toán phân công công vi</w:t>
-      </w:r>
-      <w:r>
-        <w:rPr>
-          <w:rFonts w:eastAsiaTheme="minorEastAsia"/>
-        </w:rPr>
-        <w:t>ệ</w:t>
-      </w:r>
-      <w:r>
-        <w:rPr>
-          <w:rFonts w:eastAsiaTheme="minorEastAsia"/>
-        </w:rPr>
-        <w:t>c</w:t>
-      </w:r>
-    </w:p>
-    <w:p>
-      <w:pPr>
-        <w:rPr>
-          <w:rFonts w:eastAsiaTheme="minorEastAsia"/>
-        </w:rPr>
-      </w:pPr>
-      <w:r>
-        <w:rPr>
-          <w:rFonts w:eastAsiaTheme="minorEastAsia"/>
-        </w:rPr>
-        <w:t>2.2.2. Các bư</w:t>
-      </w:r>
-      <w:r>
-        <w:rPr>
-          <w:rFonts w:eastAsiaTheme="minorEastAsia"/>
-        </w:rPr>
-        <w:t>ớ</w:t>
-      </w:r>
-      <w:r>
-        <w:rPr>
-          <w:rFonts w:eastAsiaTheme="minorEastAsia"/>
-        </w:rPr>
-        <w:t>c gi</w:t>
-      </w:r>
-      <w:r>
-        <w:rPr>
-          <w:rFonts w:eastAsiaTheme="minorEastAsia"/>
-        </w:rPr>
-        <w:t>ả</w:t>
-      </w:r>
-      <w:r>
-        <w:rPr>
-          <w:rFonts w:eastAsiaTheme="minorEastAsia"/>
-        </w:rPr>
-        <w:t>i thu</w:t>
-      </w:r>
-      <w:r>
-        <w:rPr>
-          <w:rFonts w:eastAsiaTheme="minorEastAsia"/>
-        </w:rPr>
-        <w:t>ậ</w:t>
-      </w:r>
-      <w:r>
-        <w:rPr>
-          <w:rFonts w:eastAsiaTheme="minorEastAsia"/>
-        </w:rPr>
-        <w:t>t</w:t>
+        <w:t>2.2.2. Các bước giải thuật</w:t>
       </w:r>
     </w:p>
     <w:p>
@@ -2188,55 +2042,7 @@
           <w:lang w:val="vi-VN"/>
         </w:rPr>
         <w:lastRenderedPageBreak/>
-        <w:t>L</w:t>
-      </w:r>
-      <w:r>
-        <w:rPr>
-          <w:b w:val="0"/>
-          <w:bCs/>
-          <w:lang w:val="vi-VN"/>
-        </w:rPr>
-        <w:t>Ờ</w:t>
-      </w:r>
-      <w:r>
-        <w:rPr>
-          <w:b w:val="0"/>
-          <w:bCs/>
-          <w:lang w:val="vi-VN"/>
-        </w:rPr>
-        <w:t>I M</w:t>
-      </w:r>
-      <w:r>
-        <w:rPr>
-          <w:b w:val="0"/>
-          <w:bCs/>
-          <w:lang w:val="vi-VN"/>
-        </w:rPr>
-        <w:t>Ở</w:t>
-      </w:r>
-      <w:r>
-        <w:rPr>
-          <w:b w:val="0"/>
-          <w:bCs/>
-          <w:lang w:val="vi-VN"/>
-        </w:rPr>
-        <w:t xml:space="preserve"> Đ</w:t>
-      </w:r>
-      <w:r>
-        <w:rPr>
-          <w:b w:val="0"/>
-          <w:bCs/>
-          <w:lang w:val="vi-VN"/>
-        </w:rPr>
-        <w:t>Ầ</w:t>
-      </w:r>
-      <w:r>
-        <w:rPr>
-          <w:b w:val="0"/>
-          <w:bCs/>
-          <w:lang w:val="vi-VN"/>
-        </w:rPr>
-        <w:t>U</w:t>
+        <w:t>LỜI MỞ ĐẦU</w:t>
       </w:r>
       <w:bookmarkEnd w:id="0"/>
       <w:bookmarkEnd w:id="2"/>
@@ -2260,19 +2066,20 @@
         <w:rPr>
           <w:lang w:val="vi-VN"/>
         </w:rPr>
-        <w:t xml:space="preserve">Hiện nay, trong bối cảnh nền công nghiệp hoá hiện đại hoá ngày càng </w:t>
-      </w:r>
-      <w:r>
+        <w:t>Hiện nay, trong bối cảnh nền công nghiệp hoá hiện đại hoá ngày càng phát triển, việc quản lý lực lượng lao động là một vấn đề cần phải quan tâm. Tỉ lệ thất nghiệp của thanh niên năm 2023 tại Việt Nam là 13%, tương đương với 64,9 triệu người, là mức thấp nhất trong 15 năm qua. Để giảm được tỉ lệ thất nghiệp, chúng ta phải giải quyết vấn đề cốt lõi là phân công công việc. Vậy nên, việc quản lí và phân công lực lượng, công việc là một phần không thể thiếu trong lao động sản xuất.</w:t>
+      </w:r>
+    </w:p>
+    <w:p>
+      <w:pPr>
         <w:rPr>
           <w:lang w:val="vi-VN"/>
         </w:rPr>
-        <w:t>phát triển, việc quản lý lực lượng lao động là một vấn đề cần phải quan tâm. Tỉ lệ thất nghiệp của thanh niên năm 2023 tại Việt Nam là 13%, tương đương với 64,9 triệu người, là mức thấp nhất trong 15 năm qua. Để giảm được tỉ lệ thất nghiệp, chúng ta phải g</w:t>
-      </w:r>
+      </w:pPr>
       <w:r>
         <w:rPr>
           <w:lang w:val="vi-VN"/>
         </w:rPr>
-        <w:t>iải quyết vấn đề cốt lõi là phân công công việc. Vậy nên, việc quản lí và phân công lực lượng, công việc là một phần không thể thiếu trong lao động sản xuất.</w:t>
+        <w:tab/>
       </w:r>
     </w:p>
     <w:p>
@@ -2287,34 +2094,57 @@
         </w:rPr>
         <w:tab/>
       </w:r>
-    </w:p>
-    <w:p>
-      <w:pPr>
+      <w:r>
+        <w:tab/>
+      </w:r>
+      <w:r>
         <w:rPr>
           <w:lang w:val="vi-VN"/>
         </w:rPr>
-      </w:pPr>
-      <w:r>
+        <w:t>Bài toán phân công công việc (Job Assignment Problem) là một dạng bài toán tối ưu hoá. Bài toán thường được sử dụng để phân công một nhóm người thực hiện một số công việc nhất định sao cho tổng chi phí thực hiện các công việc là nhỏ nhất ( thường chi phí đó có thể là thời gian, năng suất, …).</w:t>
+      </w:r>
+    </w:p>
+    <w:p>
+      <w:pPr>
         <w:rPr>
           <w:lang w:val="vi-VN"/>
         </w:rPr>
+      </w:pPr>
+      <w:r>
+        <w:rPr>
+          <w:lang w:val="vi-VN"/>
+        </w:rPr>
         <w:tab/>
       </w:r>
-      <w:r>
+    </w:p>
+    <w:p>
+      <w:pPr>
+        <w:rPr>
+          <w:lang w:val="vi-VN"/>
+        </w:rPr>
+      </w:pPr>
+      <w:r>
+        <w:rPr>
+          <w:lang w:val="vi-VN"/>
+        </w:rPr>
         <w:tab/>
       </w:r>
       <w:r>
+        <w:tab/>
+      </w:r>
+      <w:r>
         <w:rPr>
           <w:lang w:val="vi-VN"/>
         </w:rPr>
-        <w:t>Bài toán phân công công việc (Job Assignment Problem) là một dạng bài toán tối ưu hoá. Bài toá</w:t>
-      </w:r>
-      <w:r>
+        <w:t>Chúng em mong muốn đáp ứng được nhu cầu của người dùng: tối ưu hoá lực lượng lao động, trang thiết bị, nguyên vật liệu, ngoài ra còn giảm chi phí, thời gian sản xuất dẫn tới tăng hiệu suất công việc. Và đề tài này ứng dụng rất nhiều trong đời sống, quản lý và dịch vụ. Nó khả thi trong việc áp dụng vào mọi lĩnh vực, ngành nghề và có thể nhanh chóng đưa ra cách giải quyết vấn đề. Ví dụ như phân công công việc cho các công nhân trong dây chuyền sản xuất để tối ưu hoá năng suất, hay là phân công nhân viên vào các nhiệm vụ khác nhau trong một dự án để hoàn thành dự án nhanh nhất có thể, …</w:t>
+      </w:r>
+    </w:p>
+    <w:p>
+      <w:pPr>
         <w:rPr>
           <w:lang w:val="vi-VN"/>
         </w:rPr>
-        <w:t>n thường được sử dụng để phân công một nhóm người thực hiện một số công việc nhất định sao cho tổng chi phí thực hiện các công việc là nhỏ nhất ( thường chi phí đó có thể là thời gian, năng suất, …).</w:t>
-      </w:r>
+      </w:pPr>
     </w:p>
     <w:p>
       <w:pPr>
@@ -2328,45 +2158,54 @@
         </w:rPr>
         <w:tab/>
       </w:r>
-    </w:p>
-    <w:p>
-      <w:pPr>
+      <w:r>
+        <w:tab/>
+      </w:r>
+      <w:r>
         <w:rPr>
           <w:lang w:val="vi-VN"/>
         </w:rPr>
-      </w:pPr>
+        <w:t>Hiểu được tầm quan trọng của việc phân công công việc, chúng em đã quyết định chọn đề tài nghiên cứu là:</w:t>
+      </w:r>
+      <w:r>
+        <w:t xml:space="preserve"> “</w:t>
+      </w:r>
       <w:r>
         <w:rPr>
           <w:lang w:val="vi-VN"/>
         </w:rPr>
-        <w:tab/>
-      </w:r>
-      <w:r>
-        <w:tab/>
+        <w:t>Nghiên cứu cơ sở lý thuyết, ứng dụng và cài đặt ít nhất 2 thuật toán để giải bài toán Phân công công việc</w:t>
+      </w:r>
+      <w:r>
+        <w:t xml:space="preserve">” </w:t>
       </w:r>
       <w:r>
         <w:rPr>
           <w:lang w:val="vi-VN"/>
         </w:rPr>
-        <w:t>Chúng em mong muốn đáp ứng được nhu cầu của người dù</w:t>
-      </w:r>
-      <w:r>
+        <w:t>để nghiên cứu và phát triển. Hai thuật toán chúng em lựa chọn là thuật toán Tham lam và thuật toán Nhánh cận. Cả 2 thuật toán đều là những thuật toán điển hình để giải những bài toán tối ưu hoá, giúp chúng em có thể giải được bài toán đã đề ra.</w:t>
+      </w:r>
+    </w:p>
+    <w:p>
+      <w:pPr>
         <w:rPr>
           <w:lang w:val="vi-VN"/>
         </w:rPr>
-        <w:t>ng: tối ưu hoá lực lượng lao động, trang thiết bị, nguyên vật liệu, ngoài ra còn giảm chi phí, thời gian sản xuất dẫn tới tăng hiệu suất công việc. Và đề tài này ứng dụng rất nhiều trong đời sống, quản lý và dịch vụ. Nó khả thi trong việc áp dụng vào mọi l</w:t>
-      </w:r>
-      <w:r>
+      </w:pPr>
+    </w:p>
+    <w:p>
+      <w:pPr>
+        <w:ind w:left="0" w:firstLine="357"/>
         <w:rPr>
           <w:lang w:val="vi-VN"/>
         </w:rPr>
-        <w:t xml:space="preserve">ĩnh vực, ngành nghề và có thể nhanh chóng đưa ra cách giải quyết vấn đề. Ví dụ như phân công công việc cho các công nhân trong dây chuyền sản xuất để tối ưu hoá năng suất, hay là phân công nhân viên vào các nhiệm vụ khác nhau trong một dự án để hoàn thành </w:t>
-      </w:r>
+      </w:pPr>
       <w:r>
         <w:rPr>
           <w:lang w:val="vi-VN"/>
         </w:rPr>
-        <w:t>dự án nhanh nhất có thể, …</w:t>
+        <w:lastRenderedPageBreak/>
+        <w:t>Chúng em xin gửi lời cảm ơn chân thành đến cô Nguyễn Thị Mỹ Bình đã tâm huyết giúp đỡ, hướng dẫn chúng em trong quá trình học tập học phần Thực tập cơ sở ngành. Cô đã giúp chúng em tích luỹ được nhiều kiến thức để có thể hoàn thành được bài báo cáo đề tài này.</w:t>
       </w:r>
     </w:p>
     <w:p>
@@ -2378,6 +2217,7 @@
     </w:p>
     <w:p>
       <w:pPr>
+        <w:ind w:left="0" w:firstLine="357"/>
         <w:rPr>
           <w:lang w:val="vi-VN"/>
         </w:rPr>
@@ -2386,95 +2226,7 @@
         <w:rPr>
           <w:lang w:val="vi-VN"/>
         </w:rPr>
-        <w:tab/>
-      </w:r>
-      <w:r>
-        <w:tab/>
-      </w:r>
-      <w:r>
-        <w:rPr>
-          <w:lang w:val="vi-VN"/>
-        </w:rPr>
-        <w:t>Hiểu được tầm quan trọng của việc phân công công việc, chúng em đã quyết định chọn đề tài nghiên cứu là:</w:t>
-      </w:r>
-      <w:r>
-        <w:t xml:space="preserve"> “</w:t>
-      </w:r>
-      <w:r>
-        <w:rPr>
-          <w:lang w:val="vi-VN"/>
-        </w:rPr>
-        <w:t>Nghiên cứu cơ sở lý thuyết, ứng dụng và cài đặt ít nhất 2 thuật toán để giải bài toán Phân công công việc</w:t>
-      </w:r>
-      <w:r>
-        <w:t xml:space="preserve">” </w:t>
-      </w:r>
-      <w:r>
-        <w:rPr>
-          <w:lang w:val="vi-VN"/>
-        </w:rPr>
-        <w:t>để nghiên cứu</w:t>
-      </w:r>
-      <w:r>
-        <w:rPr>
-          <w:lang w:val="vi-VN"/>
-        </w:rPr>
-        <w:t xml:space="preserve"> và phát triển. Hai thuật toán chúng em lựa chọn là thuật toán Tham lam và thuật toán Nhánh cận. Cả 2 thuật toán đều là những thuật toán điển hình để giải những bài toán tối ưu hoá, giúp chúng em có thể giải được bài toán đã đề ra.</w:t>
-      </w:r>
-    </w:p>
-    <w:p>
-      <w:pPr>
-        <w:rPr>
-          <w:lang w:val="vi-VN"/>
-        </w:rPr>
-      </w:pPr>
-    </w:p>
-    <w:p>
-      <w:pPr>
-        <w:ind w:left="0" w:firstLine="357"/>
-        <w:rPr>
-          <w:lang w:val="vi-VN"/>
-        </w:rPr>
-      </w:pPr>
-      <w:r>
-        <w:rPr>
-          <w:lang w:val="vi-VN"/>
-        </w:rPr>
-        <w:lastRenderedPageBreak/>
-        <w:t>Chúng em xin gửi lời cả</w:t>
-      </w:r>
-      <w:r>
-        <w:rPr>
-          <w:lang w:val="vi-VN"/>
-        </w:rPr>
-        <w:t>m ơn chân thành đến cô Nguyễn Thị Mỹ Bình đã tâm huyết giúp đỡ, hướng dẫn chúng em trong quá trình học tập học phần Thực tập cơ sở ngành. Cô đã giúp chúng em tích luỹ được nhiều kiến thức để có thể hoàn thành được bài báo cáo đề tài này.</w:t>
-      </w:r>
-    </w:p>
-    <w:p>
-      <w:pPr>
-        <w:rPr>
-          <w:lang w:val="vi-VN"/>
-        </w:rPr>
-      </w:pPr>
-    </w:p>
-    <w:p>
-      <w:pPr>
-        <w:ind w:left="0" w:firstLine="357"/>
-        <w:rPr>
-          <w:lang w:val="vi-VN"/>
-        </w:rPr>
-      </w:pPr>
-      <w:r>
-        <w:rPr>
-          <w:lang w:val="vi-VN"/>
-        </w:rPr>
-        <w:t>Trong quá trình t</w:t>
-      </w:r>
-      <w:r>
-        <w:rPr>
-          <w:lang w:val="vi-VN"/>
-        </w:rPr>
-        <w:t>hực hiện bài báo cáo, do hiểu biết của chúng em còn hạn chế, khó tránh khỏi những thiếu sót. Chúng em rất mong nhận được những lời góp ý của thầy cô để bài báo cáo ngày càng hoàn thiện hơn.</w:t>
+        <w:t>Trong quá trình thực hiện bài báo cáo, do hiểu biết của chúng em còn hạn chế, khó tránh khỏi những thiếu sót. Chúng em rất mong nhận được những lời góp ý của thầy cô để bài báo cáo ngày càng hoàn thiện hơn.</w:t>
       </w:r>
     </w:p>
     <w:p>
@@ -2517,19 +2269,7 @@
       <w:bookmarkStart w:id="4" w:name="_Toc179397214"/>
       <w:r>
         <w:lastRenderedPageBreak/>
-        <w:t>Cơ s</w:t>
-      </w:r>
-      <w:r>
-        <w:t>ở</w:t>
-      </w:r>
-      <w:r>
-        <w:t xml:space="preserve"> lý thuy</w:t>
-      </w:r>
-      <w:r>
-        <w:t>ế</w:t>
-      </w:r>
-      <w:r>
-        <w:t>t</w:t>
+        <w:t>Cơ sở lý thuyết</w:t>
       </w:r>
       <w:bookmarkEnd w:id="3"/>
       <w:bookmarkEnd w:id="4"/>
@@ -2541,28 +2281,7 @@
       <w:bookmarkStart w:id="5" w:name="_Toc179397215"/>
       <w:bookmarkStart w:id="6" w:name="_Toc179446670"/>
       <w:r>
-        <w:t xml:space="preserve">Cơ </w:t>
-      </w:r>
-      <w:r>
-        <w:t>s</w:t>
-      </w:r>
-      <w:r>
-        <w:t>ở</w:t>
-      </w:r>
-      <w:r>
-        <w:t xml:space="preserve"> lý thuy</w:t>
-      </w:r>
-      <w:r>
-        <w:t>ế</w:t>
-      </w:r>
-      <w:r>
-        <w:t>t trong bài toán phân công công vi</w:t>
-      </w:r>
-      <w:r>
-        <w:t>ệ</w:t>
-      </w:r>
-      <w:r>
-        <w:t>c</w:t>
+        <w:t>Cơ sở lý thuyết trong bài toán phân công công việc</w:t>
       </w:r>
       <w:bookmarkEnd w:id="5"/>
       <w:bookmarkEnd w:id="6"/>
@@ -3319,31 +3038,7 @@
       <w:bookmarkStart w:id="8" w:name="_Toc179446674"/>
       <w:r>
         <w:lastRenderedPageBreak/>
-        <w:t>Cơ s</w:t>
-      </w:r>
-      <w:r>
-        <w:t>ở</w:t>
-      </w:r>
-      <w:r>
-        <w:t xml:space="preserve"> lý thuy</w:t>
-      </w:r>
-      <w:r>
-        <w:t>ế</w:t>
-      </w:r>
-      <w:r>
-        <w:t>t c</w:t>
-      </w:r>
-      <w:r>
-        <w:t>ủ</w:t>
-      </w:r>
-      <w:r>
-        <w:t>a các thu</w:t>
-      </w:r>
-      <w:r>
-        <w:t>ậ</w:t>
-      </w:r>
-      <w:r>
-        <w:t>t toán</w:t>
+        <w:t>Cơ sở lý thuyết của các thuật toán</w:t>
       </w:r>
       <w:bookmarkEnd w:id="7"/>
       <w:bookmarkEnd w:id="8"/>
@@ -3401,21 +3096,7 @@
           <w:sz w:val="28"/>
           <w:szCs w:val="28"/>
         </w:rPr>
-        <w:t xml:space="preserve">Thuật toán tham lam là một cách tiếp cận để giải quyết vấn đề, đưa ra một loạt các lựa chọn, từng lựa </w:t>
-      </w:r>
-      <w:r>
-        <w:rPr>
-          <w:sz w:val="28"/>
-          <w:szCs w:val="28"/>
-        </w:rPr>
-        <w:t>chọn một, với mục tiêu đạt được giải pháp tối ưu. Ở mỗi bước, thuật toán tham lam sẽ chọn tùy chọn khả dụng tốt nhất dựa trên một số tiêu chí được xác định trước, mà không xem xét bối cảnh toàn cục hoặc hậu quả tiềm ẩn của lựa chọn trong các bước tiếp theo</w:t>
-      </w:r>
-      <w:r>
-        <w:rPr>
-          <w:sz w:val="28"/>
-          <w:szCs w:val="28"/>
-        </w:rPr>
-        <w:t>. Nguyên tắc chính là luôn đưa ra lựa chọn tối ưu cục bộ, hy vọng rằng hiệu ứng tích lũy của những lựa chọn này sẽ dẫn đến giải pháp tổng thể tốt nhất.</w:t>
+        <w:t>Thuật toán tham lam là một cách tiếp cận để giải quyết vấn đề, đưa ra một loạt các lựa chọn, từng lựa chọn một, với mục tiêu đạt được giải pháp tối ưu. Ở mỗi bước, thuật toán tham lam sẽ chọn tùy chọn khả dụng tốt nhất dựa trên một số tiêu chí được xác định trước, mà không xem xét bối cảnh toàn cục hoặc hậu quả tiềm ẩn của lựa chọn trong các bước tiếp theo. Nguyên tắc chính là luôn đưa ra lựa chọn tối ưu cục bộ, hy vọng rằng hiệu ứng tích lũy của những lựa chọn này sẽ dẫn đến giải pháp tổng thể tốt nhất.</w:t>
       </w:r>
     </w:p>
     <w:p>
@@ -3445,15 +3126,7 @@
           <w:sz w:val="28"/>
           <w:szCs w:val="28"/>
         </w:rPr>
-        <w:t>Trong phương pháp tham lam, việc lựa chọn quyết định tối ưu được thực hiện dựa trên thông tin hiện có</w:t>
-      </w:r>
-      <w:r>
-        <w:rPr>
-          <w:rFonts w:ascii="Times New Roman" w:eastAsia="Times New Roman" w:hAnsi="Times New Roman" w:hint="default"/>
-          <w:sz w:val="28"/>
-          <w:szCs w:val="28"/>
-        </w:rPr>
-        <w:t xml:space="preserve"> mà không lo lắng về tác động mà những quyết định này có thể gây ra trong tương lai. Các thuật toán tham lam dễ phát minh, dễ triển khai và hầu hết thời gian đều khá hiệu quả</w:t>
+        <w:t>Trong phương pháp tham lam, việc lựa chọn quyết định tối ưu được thực hiện dựa trên thông tin hiện có mà không lo lắng về tác động mà những quyết định này có thể gây ra trong tương lai. Các thuật toán tham lam dễ phát minh, dễ triển khai và hầu hết thời gian đều khá hiệu quả</w:t>
       </w:r>
     </w:p>
     <w:p>
@@ -3528,23 +3201,7 @@
           <w:szCs w:val="28"/>
           <w:lang w:val="vi-VN"/>
         </w:rPr>
-        <w:t>Giải thuật tham lam xây dựn</w:t>
-      </w:r>
-      <w:r>
-        <w:rPr>
-          <w:sz w:val="28"/>
-          <w:szCs w:val="28"/>
-          <w:lang w:val="vi-VN"/>
-        </w:rPr>
-        <w:t xml:space="preserve">g các giải pháp bằng cách lựa chọn hành động tốt nhất tại mỗi bước, mà không xem xét tác động của hành động đó đến các bước sau. Ý tưởng này dựa trên quan sát rằng, nếu mỗi lần chọn hành động tốt nhất tại thời điểm hiện tại, ta có thể đạt được kết quả tối </w:t>
-      </w:r>
-      <w:r>
-        <w:rPr>
-          <w:sz w:val="28"/>
-          <w:szCs w:val="28"/>
-          <w:lang w:val="vi-VN"/>
-        </w:rPr>
-        <w:t>ưu toàn cục.</w:t>
+        <w:t>Giải thuật tham lam xây dựng các giải pháp bằng cách lựa chọn hành động tốt nhất tại mỗi bước, mà không xem xét tác động của hành động đó đến các bước sau. Ý tưởng này dựa trên quan sát rằng, nếu mỗi lần chọn hành động tốt nhất tại thời điểm hiện tại, ta có thể đạt được kết quả tối ưu toàn cục.</w:t>
       </w:r>
     </w:p>
     <w:p>
@@ -3691,15 +3348,7 @@
           <w:sz w:val="28"/>
           <w:szCs w:val="28"/>
         </w:rPr>
-        <w:t xml:space="preserve">Một hàm khả thi (feasibility), dùng để </w:t>
-      </w:r>
-      <w:r>
-        <w:rPr>
-          <w:color w:val="1B1B1B"/>
-          <w:sz w:val="28"/>
-          <w:szCs w:val="28"/>
-        </w:rPr>
-        <w:t>quyết định nếu một ứng viên có thể được dùng để xây dựng lời giải </w:t>
+        <w:t>Một hàm khả thi (feasibility), dùng để quyết định nếu một ứng viên có thể được dùng để xây dựng lời giải </w:t>
       </w:r>
     </w:p>
     <w:p>
@@ -3866,13 +3515,7 @@
         <w:rPr>
           <w:rFonts w:eastAsia="Times New Roman"/>
         </w:rPr>
-        <w:t>Cơ sở lý thu</w:t>
-      </w:r>
-      <w:r>
-        <w:rPr>
-          <w:rFonts w:eastAsia="Times New Roman"/>
-        </w:rPr>
-        <w:t>yết của thuật toán nhánh cận</w:t>
+        <w:t>Cơ sở lý thuyết của thuật toán nhánh cận</w:t>
       </w:r>
       <w:bookmarkEnd w:id="9"/>
       <w:bookmarkEnd w:id="10"/>
@@ -3911,14 +3554,7 @@
           <w:sz w:val="28"/>
           <w:szCs w:val="28"/>
         </w:rPr>
-        <w:t xml:space="preserve">Thuật toán nhánh cận (Branch and Bound) là một phương pháp giải quyết các bài toán tối ưu tổ hợp, trong đó tìm kiếm được tổ chức dưới dạng cây. Mỗi nhánh của cây đại diện cho một tập các </w:t>
-      </w:r>
-      <w:r>
-        <w:rPr>
-          <w:sz w:val="28"/>
-          <w:szCs w:val="28"/>
-        </w:rPr>
-        <w:t>quyết định và được cắt bớt khi phát hiện ra không thể tìm được lời giải tốt hơn trong nhánh đó. Ý tưởng chính của thuật toán nhánh cận là phân chia bài toán lớn thành các bài toán con nhỏ hơn và lần lượt khám phá các lời giải tiềm năng trong các nhánh này.</w:t>
+        <w:t>Thuật toán nhánh cận (Branch and Bound) là một phương pháp giải quyết các bài toán tối ưu tổ hợp, trong đó tìm kiếm được tổ chức dưới dạng cây. Mỗi nhánh của cây đại diện cho một tập các quyết định và được cắt bớt khi phát hiện ra không thể tìm được lời giải tốt hơn trong nhánh đó. Ý tưởng chính của thuật toán nhánh cận là phân chia bài toán lớn thành các bài toán con nhỏ hơn và lần lượt khám phá các lời giải tiềm năng trong các nhánh này.</w:t>
       </w:r>
     </w:p>
     <w:p>
@@ -3976,14 +3612,7 @@
           <w:sz w:val="28"/>
           <w:szCs w:val="28"/>
         </w:rPr>
-        <w:t xml:space="preserve">- Vấn đề thỏa mãn ràng buộc: </w:t>
-      </w:r>
-      <w:r>
-        <w:rPr>
-          <w:sz w:val="28"/>
-          <w:szCs w:val="28"/>
-        </w:rPr>
-        <w:t>Thuật toán có khả năng xử lý hiệu quả các vấn đề thỏa mãn ràng buộc bằng cách khám phá có hệ thống không gian tìm kiếm và cắt tỉa các nhánh dựa trên các ràng buộc.</w:t>
+        <w:t>- Vấn đề thỏa mãn ràng buộc: Thuật toán có khả năng xử lý hiệu quả các vấn đề thỏa mãn ràng buộc bằng cách khám phá có hệ thống không gian tìm kiếm và cắt tỉa các nhánh dựa trên các ràng buộc.</w:t>
       </w:r>
     </w:p>
     <w:p>
@@ -4002,14 +3631,7 @@
           <w:szCs w:val="28"/>
         </w:rPr>
         <w:lastRenderedPageBreak/>
-        <w:t>- Phân bổ tài nguyên: Thuật toán được áp dụng trong các kịch bản như phân bổ tài nguyên, nơi</w:t>
-      </w:r>
-      <w:r>
-        <w:rPr>
-          <w:sz w:val="28"/>
-          <w:szCs w:val="28"/>
-        </w:rPr>
-        <w:t xml:space="preserve"> cần phân phối tài nguyên một cách tối ưu giữa các nhu cầu cạnh tranh.</w:t>
+        <w:t>- Phân bổ tài nguyên: Thuật toán được áp dụng trong các kịch bản như phân bổ tài nguyên, nơi cần phân phối tài nguyên một cách tối ưu giữa các nhu cầu cạnh tranh.</w:t>
       </w:r>
     </w:p>
     <w:p>
@@ -4049,14 +3671,7 @@
           <w:sz w:val="28"/>
           <w:szCs w:val="28"/>
         </w:rPr>
-        <w:t xml:space="preserve">-Tính tối ưu: Thuật toán đảm bảo tính tối ưu trong các giải pháp cho những bài toán thỏa mãn các điều kiện nhất định, đảm bảo rằng giải pháp tốt </w:t>
-      </w:r>
-      <w:r>
-        <w:rPr>
-          <w:sz w:val="28"/>
-          <w:szCs w:val="28"/>
-        </w:rPr>
-        <w:t>nhất có thể được tìm thấy.</w:t>
+        <w:t>-Tính tối ưu: Thuật toán đảm bảo tính tối ưu trong các giải pháp cho những bài toán thỏa mãn các điều kiện nhất định, đảm bảo rằng giải pháp tốt nhất có thể được tìm thấy.</w:t>
       </w:r>
     </w:p>
     <w:p>
@@ -4092,14 +3707,7 @@
           <w:sz w:val="28"/>
           <w:szCs w:val="28"/>
         </w:rPr>
-        <w:t>- Tính linh hoạt: Thuật toán có thể điều chỉnh c</w:t>
-      </w:r>
-      <w:r>
-        <w:rPr>
-          <w:sz w:val="28"/>
-          <w:szCs w:val="28"/>
-        </w:rPr>
-        <w:t>ho nhiều lĩnh vực vấn đề khác nhau và có thể đáp ứng các biểu diễn và ràng buộc vấn đề khác nhau.</w:t>
+        <w:t>- Tính linh hoạt: Thuật toán có thể điều chỉnh cho nhiều lĩnh vực vấn đề khác nhau và có thể đáp ứng các biểu diễn và ràng buộc vấn đề khác nhau.</w:t>
       </w:r>
     </w:p>
     <w:p>
@@ -4117,14 +3725,7 @@
           <w:sz w:val="28"/>
           <w:szCs w:val="28"/>
         </w:rPr>
-        <w:t xml:space="preserve">- Song song hóa: Các thuật toán nhánh cận có thể được song song hóa hiệu quả, cho phép khám phá nhanh chóng không gian tìm kiếm bằng cách sử dụng nhiều bộ xử </w:t>
-      </w:r>
-      <w:r>
-        <w:rPr>
-          <w:sz w:val="28"/>
-          <w:szCs w:val="28"/>
-        </w:rPr>
-        <w:t>lý hoặc tài nguyên tính toán.</w:t>
+        <w:t>- Song song hóa: Các thuật toán nhánh cận có thể được song song hóa hiệu quả, cho phép khám phá nhanh chóng không gian tìm kiếm bằng cách sử dụng nhiều bộ xử lý hoặc tài nguyên tính toán.</w:t>
       </w:r>
     </w:p>
     <w:p>
@@ -4182,14 +3783,7 @@
           <w:sz w:val="28"/>
           <w:szCs w:val="28"/>
         </w:rPr>
-        <w:t>- Phụ thuộc vào Heuristic: Hiệu q</w:t>
-      </w:r>
-      <w:r>
-        <w:rPr>
-          <w:sz w:val="28"/>
-          <w:szCs w:val="28"/>
-        </w:rPr>
-        <w:t>uả của thuật toán nhánh cận phụ thuộc nặng nề vào chất lượng của hàm giới hạn (bounding function) và các heuristics được sử dụng để hướng dẫn tìm kiếm, điều này không phải lúc nào cũng có sẵn hoặc dễ dàng thiết kế.</w:t>
+        <w:t>- Phụ thuộc vào Heuristic: Hiệu quả của thuật toán nhánh cận phụ thuộc nặng nề vào chất lượng của hàm giới hạn (bounding function) và các heuristics được sử dụng để hướng dẫn tìm kiếm, điều này không phải lúc nào cũng có sẵn hoặc dễ dàng thiết kế.</w:t>
       </w:r>
     </w:p>
     <w:p>
@@ -4207,14 +3801,7 @@
           <w:sz w:val="28"/>
           <w:szCs w:val="28"/>
         </w:rPr>
-        <w:t>- Khó khăn trong môi trường động: Thuật t</w:t>
-      </w:r>
-      <w:r>
-        <w:rPr>
-          <w:sz w:val="28"/>
-          <w:szCs w:val="28"/>
-        </w:rPr>
-        <w:t>oán không phù hợp cho các môi trường động hoặc thay đổi, nơi mà các ràng buộc hoặc mục tiêu của bài toán có thể thay đổi thường xuyên, vì nó dựa vào một phiên bản bài toán cố định để khám phá không gian tìm kiếm.</w:t>
+        <w:t>- Khó khăn trong môi trường động: Thuật toán không phù hợp cho các môi trường động hoặc thay đổi, nơi mà các ràng buộc hoặc mục tiêu của bài toán có thể thay đổi thường xuyên, vì nó dựa vào một phiên bản bài toán cố định để khám phá không gian tìm kiếm.</w:t>
       </w:r>
     </w:p>
     <w:p>
@@ -4229,13 +3816,7 @@
         <w:rPr>
           <w:rFonts w:eastAsia="Times New Roman"/>
         </w:rPr>
-        <w:t>Nguyên lý hoạt động của thuật toán nhánh cậ</w:t>
-      </w:r>
-      <w:r>
-        <w:rPr>
-          <w:rFonts w:eastAsia="Times New Roman"/>
-        </w:rPr>
-        <w:t>n</w:t>
+        <w:t>Nguyên lý hoạt động của thuật toán nhánh cận</w:t>
       </w:r>
       <w:bookmarkEnd w:id="12"/>
     </w:p>
@@ -4282,14 +3863,7 @@
           <w:sz w:val="28"/>
           <w:szCs w:val="28"/>
         </w:rPr>
-        <w:t xml:space="preserve"> Tại mỗi cấp độ của cây, bạn chọn một công việc và thử phân công n</w:t>
-      </w:r>
-      <w:r>
-        <w:rPr>
-          <w:sz w:val="28"/>
-          <w:szCs w:val="28"/>
-        </w:rPr>
-        <w:t xml:space="preserve">ó cho một người khác nhau, tạo ra các nhánh con. Các nhánh </w:t>
+        <w:t xml:space="preserve"> Tại mỗi cấp độ của cây, bạn chọn một công việc và thử phân công nó cho một người khác nhau, tạo ra các nhánh con. Các nhánh </w:t>
       </w:r>
       <w:r>
         <w:rPr>
@@ -4326,14 +3900,7 @@
           <w:sz w:val="28"/>
           <w:szCs w:val="28"/>
         </w:rPr>
-        <w:t xml:space="preserve"> Để giảm thiểu số lượng nhánh phải xét, tại mỗi nút, ta tính một giới hạn dưới cho tổng </w:t>
-      </w:r>
-      <w:r>
-        <w:rPr>
-          <w:sz w:val="28"/>
-          <w:szCs w:val="28"/>
-        </w:rPr>
-        <w:t>thời gian tối thiểu có thể đạt được. Nếu giới hạn này lớn hơn hoặc bằng tổng thời gian của nghiệm tốt nhất đã biết, ta có thể cắt bỏ nhánh đó mà không cần tiếp tục xét.</w:t>
+        <w:t xml:space="preserve"> Để giảm thiểu số lượng nhánh phải xét, tại mỗi nút, ta tính một giới hạn dưới cho tổng thời gian tối thiểu có thể đạt được. Nếu giới hạn này lớn hơn hoặc bằng tổng thời gian của nghiệm tốt nhất đã biết, ta có thể cắt bỏ nhánh đó mà không cần tiếp tục xét.</w:t>
       </w:r>
     </w:p>
     <w:p>
@@ -4341,54 +3908,72 @@
         <w:pStyle w:val="Heading4"/>
       </w:pPr>
       <w:r>
-        <w:t>Các thành ph</w:t>
-      </w:r>
-      <w:r>
-        <w:t>ầ</w:t>
-      </w:r>
-      <w:r>
-        <w:t>n và mô hình c</w:t>
-      </w:r>
-      <w:r>
-        <w:t>ủ</w:t>
-      </w:r>
-      <w:r>
-        <w:t>a thu</w:t>
-      </w:r>
-      <w:r>
-        <w:t>ậ</w:t>
-      </w:r>
-      <w:r>
-        <w:t>t toán nhánh c</w:t>
-      </w:r>
-      <w:r>
-        <w:t>ậ</w:t>
-      </w:r>
-      <w:r>
+        <w:t>Các thành phần và mô hình của thuật toán nhánh cận</w:t>
+      </w:r>
+    </w:p>
+    <w:p>
+      <w:pPr>
+        <w:rPr>
+          <w:lang w:bidi="th-TH"/>
+        </w:rPr>
+      </w:pPr>
+    </w:p>
+    <w:p>
+      <w:pPr>
+        <w:ind w:firstLine="69"/>
+      </w:pPr>
+      <w:r>
+        <w:t>Phương pháp nhánh và cận là một dạng cải tiến của phương pháp quay lui, được áp dụng để tìm nghiệm của bài toán tối ưu. Giả sử nghiệm của bài toán có thể biểu diễn dưới dạng một vector  ( x</w:t>
+      </w:r>
+      <w:r>
+        <w:rPr>
+          <w:vertAlign w:val="subscript"/>
+        </w:rPr>
+        <w:t xml:space="preserve">1, </w:t>
+      </w:r>
+      <w:r>
+        <w:t>x</w:t>
+      </w:r>
+      <w:r>
+        <w:rPr>
+          <w:vertAlign w:val="subscript"/>
+        </w:rPr>
+        <w:t xml:space="preserve">2, </w:t>
+      </w:r>
+      <w:r>
+        <w:t>…., x</w:t>
+      </w:r>
+      <w:r>
+        <w:rPr>
+          <w:vertAlign w:val="subscript"/>
+        </w:rPr>
         <w:t>n</w:t>
       </w:r>
-    </w:p>
-    <w:p>
-      <w:pPr>
-        <w:rPr>
-          <w:lang w:bidi="th-TH"/>
-        </w:rPr>
-      </w:pPr>
-    </w:p>
-    <w:p>
-      <w:pPr>
-        <w:ind w:firstLine="69"/>
-      </w:pPr>
-      <w:r>
-        <w:t>Phương pháp nhánh và cận là một dạn</w:t>
-      </w:r>
-      <w:r>
-        <w:t>g cải tiến của phương pháp quay lui, được áp dụng để tìm nghiệm của bài toán tối ưu. Giả sử nghiệm của bài toán có thể biểu diễn dưới dạng một vector  ( x</w:t>
+      <w:r>
+        <w:t>)   mỗi thành phần x</w:t>
       </w:r>
       <w:r>
         <w:rPr>
           <w:vertAlign w:val="subscript"/>
         </w:rPr>
+        <w:t>i</w:t>
+      </w:r>
+      <w:r>
+        <w:t xml:space="preserve"> ( i = 1,2, . . , n)  được chọn ra từ tập S</w:t>
+      </w:r>
+      <w:r>
+        <w:rPr>
+          <w:vertAlign w:val="subscript"/>
+        </w:rPr>
+        <w:t>i</w:t>
+      </w:r>
+      <w:r>
+        <w:t>. Mỗi nghiệm của bài toán X = ( x</w:t>
+      </w:r>
+      <w:r>
+        <w:rPr>
+          <w:vertAlign w:val="subscript"/>
+        </w:rPr>
         <w:t xml:space="preserve">1, </w:t>
       </w:r>
       <w:r>
@@ -4398,6 +3983,33 @@
         <w:rPr>
           <w:vertAlign w:val="subscript"/>
         </w:rPr>
+        <w:t>2 ,</w:t>
+      </w:r>
+      <w:r>
+        <w:t>…., x</w:t>
+      </w:r>
+      <w:r>
+        <w:rPr>
+          <w:vertAlign w:val="subscript"/>
+        </w:rPr>
+        <w:t>n</w:t>
+      </w:r>
+      <w:r>
+        <w:t>)   được xác định “ độ tốt” bằng một hàm f (X) và mục tiêu cần tìm nghiệm có giá trị f (X) đạt giá trị nhỏ nhất (hoặc đạt giá trị lớn nhất). Tư tưởng của phương pháp nhánh và cận như sau: Giả sử, đã xây dựng được k thành phần ( x</w:t>
+      </w:r>
+      <w:r>
+        <w:rPr>
+          <w:vertAlign w:val="subscript"/>
+        </w:rPr>
+        <w:t xml:space="preserve">1, </w:t>
+      </w:r>
+      <w:r>
+        <w:t>x</w:t>
+      </w:r>
+      <w:r>
+        <w:rPr>
+          <w:vertAlign w:val="subscript"/>
+        </w:rPr>
         <w:t xml:space="preserve">2, </w:t>
       </w:r>
       <w:r>
@@ -4407,36 +4019,42 @@
         <w:rPr>
           <w:vertAlign w:val="subscript"/>
         </w:rPr>
-        <w:t>n</w:t>
-      </w:r>
-      <w:r>
-        <w:t>)   mỗi thành phần x</w:t>
+        <w:t>k</w:t>
+      </w:r>
+      <w:r>
+        <w:t>)   của nghiệm và khi mở rộng nghiệm ( x</w:t>
       </w:r>
       <w:r>
         <w:rPr>
           <w:vertAlign w:val="subscript"/>
         </w:rPr>
-        <w:t>i</w:t>
-      </w:r>
-      <w:r>
-        <w:t xml:space="preserve"> ( i = 1,2, . . , n)  được chọn ra từ tập S</w:t>
+        <w:t xml:space="preserve">1, </w:t>
+      </w:r>
+      <w:r>
+        <w:t>x</w:t>
       </w:r>
       <w:r>
         <w:rPr>
           <w:vertAlign w:val="subscript"/>
         </w:rPr>
-        <w:t>i</w:t>
-      </w:r>
-      <w:r>
-        <w:t>. Mỗi nghiệm của bài toá</w:t>
-      </w:r>
-      <w:r>
-        <w:t>n X = ( x</w:t>
+        <w:t xml:space="preserve">2, </w:t>
+      </w:r>
+      <w:r>
+        <w:t>…., x</w:t>
       </w:r>
       <w:r>
         <w:rPr>
           <w:vertAlign w:val="subscript"/>
         </w:rPr>
+        <w:t>k+1</w:t>
+      </w:r>
+      <w:r>
+        <w:t>)   , nếu biết rằng tất cả các nghiệm mở rộng của nó ( x</w:t>
+      </w:r>
+      <w:r>
+        <w:rPr>
+          <w:vertAlign w:val="subscript"/>
+        </w:rPr>
         <w:t xml:space="preserve">1, </w:t>
       </w:r>
       <w:r>
@@ -4446,7 +4064,7 @@
         <w:rPr>
           <w:vertAlign w:val="subscript"/>
         </w:rPr>
-        <w:t>2 ,</w:t>
+        <w:t xml:space="preserve">2, </w:t>
       </w:r>
       <w:r>
         <w:t>…., x</w:t>
@@ -4455,10 +4073,10 @@
         <w:rPr>
           <w:vertAlign w:val="subscript"/>
         </w:rPr>
-        <w:t>n</w:t>
-      </w:r>
-      <w:r>
-        <w:t>)   được xác định “ độ tốt” bằng một hàm f (X) và mục tiêu cần tìm nghiệm có giá trị f (X) đạt giá trị nhỏ nhất (hoặc đạt giá trị lớn nhất). Tư tưởng của phương pháp nhánh và cận như sau: Giả sử, đã xây dựng được k thành phần ( x</w:t>
+        <w:t xml:space="preserve">k+1, </w:t>
+      </w:r>
+      <w:r>
+        <w:t>…..)    nếu không tốt bằng nghiệm tốt nhất đã biết ở thời điểm đó, thì ta không cần mở rộng từ ( x</w:t>
       </w:r>
       <w:r>
         <w:rPr>
@@ -4473,112 +4091,19 @@
         <w:rPr>
           <w:vertAlign w:val="subscript"/>
         </w:rPr>
-        <w:t>2</w:t>
+        <w:t xml:space="preserve">2, </w:t>
+      </w:r>
+      <w:r>
+        <w:t>…., x</w:t>
       </w:r>
       <w:r>
         <w:rPr>
           <w:vertAlign w:val="subscript"/>
         </w:rPr>
-        <w:t xml:space="preserve">, </w:t>
-      </w:r>
-      <w:r>
-        <w:t>…., x</w:t>
-      </w:r>
-      <w:r>
-        <w:rPr>
-          <w:vertAlign w:val="subscript"/>
-        </w:rPr>
         <w:t>k</w:t>
       </w:r>
       <w:r>
-        <w:t>)   của nghiệm và khi mở rộng nghiệm ( x</w:t>
-      </w:r>
-      <w:r>
-        <w:rPr>
-          <w:vertAlign w:val="subscript"/>
-        </w:rPr>
-        <w:t xml:space="preserve">1, </w:t>
-      </w:r>
-      <w:r>
-        <w:t>x</w:t>
-      </w:r>
-      <w:r>
-        <w:rPr>
-          <w:vertAlign w:val="subscript"/>
-        </w:rPr>
-        <w:t xml:space="preserve">2, </w:t>
-      </w:r>
-      <w:r>
-        <w:t>…., x</w:t>
-      </w:r>
-      <w:r>
-        <w:rPr>
-          <w:vertAlign w:val="subscript"/>
-        </w:rPr>
-        <w:t>k+1</w:t>
-      </w:r>
-      <w:r>
-        <w:t>)   , nếu biết rằng tất cả các nghiệm mở rộng của nó ( x</w:t>
-      </w:r>
-      <w:r>
-        <w:rPr>
-          <w:vertAlign w:val="subscript"/>
-        </w:rPr>
-        <w:t xml:space="preserve">1, </w:t>
-      </w:r>
-      <w:r>
-        <w:t>x</w:t>
-      </w:r>
-      <w:r>
-        <w:rPr>
-          <w:vertAlign w:val="subscript"/>
-        </w:rPr>
-        <w:t xml:space="preserve">2, </w:t>
-      </w:r>
-      <w:r>
-        <w:t>…., x</w:t>
-      </w:r>
-      <w:r>
-        <w:rPr>
-          <w:vertAlign w:val="subscript"/>
-        </w:rPr>
-        <w:t xml:space="preserve">k+1, </w:t>
-      </w:r>
-      <w:r>
-        <w:t>…..)    nếu không tốt bằng nghiệm tốt nhất đã biết ở thời điểm đó, thì ta không cần mở rộng từ ( x</w:t>
-      </w:r>
-      <w:r>
-        <w:rPr>
-          <w:vertAlign w:val="subscript"/>
-        </w:rPr>
-        <w:t xml:space="preserve">1, </w:t>
-      </w:r>
-      <w:r>
-        <w:t>x</w:t>
-      </w:r>
-      <w:r>
-        <w:rPr>
-          <w:vertAlign w:val="subscript"/>
-        </w:rPr>
-        <w:t xml:space="preserve">2, </w:t>
-      </w:r>
-      <w:r>
-        <w:t>…., x</w:t>
-      </w:r>
-      <w:r>
-        <w:rPr>
-          <w:vertAlign w:val="subscript"/>
-        </w:rPr>
-        <w:t>k</w:t>
-      </w:r>
-      <w:r>
-        <w:t xml:space="preserve">)   nữa. </w:t>
-      </w:r>
-      <w:r>
-        <w:t>Như vậy, với phương pháp nhánh và cận, ta không phải duyệt toàn bộ các phương án để tìm ra nghiệm tốt nhất mà bằng cách đánh giá các nghiệm mở rộng, ta có thể cắt bỏ đi những phương án (nhánh) không cần thiết, do đó việc tìm nghiệm tối ưu sẽ nhanh hơn. Cái</w:t>
-      </w:r>
-      <w:r>
-        <w:t xml:space="preserve"> khó nhất trong việc áp dụng phương pháp nhánh và cận là đánh giá được các nghiệm mở rộng, nếu đánh giá được tốt sẽ giúp bỏ qua được nhiều phương án không cần thiết, khi đó thuật toán nhánh cận sẽ chạy nhanh hơn nhiều so với thuật toán vét cạn.</w:t>
+        <w:t>)   nữa. Như vậy, với phương pháp nhánh và cận, ta không phải duyệt toàn bộ các phương án để tìm ra nghiệm tốt nhất mà bằng cách đánh giá các nghiệm mở rộng, ta có thể cắt bỏ đi những phương án (nhánh) không cần thiết, do đó việc tìm nghiệm tối ưu sẽ nhanh hơn. Cái khó nhất trong việc áp dụng phương pháp nhánh và cận là đánh giá được các nghiệm mở rộng, nếu đánh giá được tốt sẽ giúp bỏ qua được nhiều phương án không cần thiết, khi đó thuật toán nhánh cận sẽ chạy nhanh hơn nhiều so với thuật toán vét cạn.</w:t>
       </w:r>
     </w:p>
     <w:p>
@@ -4586,10 +4111,7 @@
         <w:ind w:hanging="73"/>
       </w:pPr>
       <w:r>
-        <w:t xml:space="preserve">Thuật toán </w:t>
-      </w:r>
-      <w:r>
-        <w:t>nhánh cận có thể mô tả bằng mô hình đệ quy sau:</w:t>
+        <w:t>Thuật toán nhánh cận có thể mô tả bằng mô hình đệ quy sau:</w:t>
       </w:r>
     </w:p>
     <w:p>
@@ -4777,43 +4299,7 @@
       <w:bookmarkStart w:id="13" w:name="_Toc179397223"/>
       <w:bookmarkStart w:id="14" w:name="_Toc179446685"/>
       <w:r>
-        <w:t>Thi</w:t>
-      </w:r>
-      <w:r>
-        <w:t>ế</w:t>
-      </w:r>
-      <w:r>
-        <w:t>t k</w:t>
-      </w:r>
-      <w:r>
-        <w:t>ế</w:t>
-      </w:r>
-      <w:r>
-        <w:t xml:space="preserve"> thu</w:t>
-      </w:r>
-      <w:r>
-        <w:t>ậ</w:t>
-      </w:r>
-      <w:r>
-        <w:t>t toán đ</w:t>
-      </w:r>
-      <w:r>
-        <w:t>ể</w:t>
-      </w:r>
-      <w:r>
-        <w:t xml:space="preserve"> gi</w:t>
-      </w:r>
-      <w:r>
-        <w:t>ả</w:t>
-      </w:r>
-      <w:r>
-        <w:t>i bài toán phân công công vi</w:t>
-      </w:r>
-      <w:r>
-        <w:t>ệ</w:t>
-      </w:r>
-      <w:r>
-        <w:t>c</w:t>
+        <w:t>Thiết kế thuật toán để giải bài toán phân công công việc</w:t>
       </w:r>
       <w:bookmarkEnd w:id="13"/>
       <w:bookmarkEnd w:id="14"/>
@@ -4825,25 +4311,7 @@
       <w:bookmarkStart w:id="15" w:name="_Toc179397224"/>
       <w:bookmarkStart w:id="16" w:name="_Toc179446686"/>
       <w:r>
-        <w:t>Thi</w:t>
-      </w:r>
-      <w:r>
-        <w:t>ế</w:t>
-      </w:r>
-      <w:r>
-        <w:t>t k</w:t>
-      </w:r>
-      <w:r>
-        <w:t>ế</w:t>
-      </w:r>
-      <w:r>
-        <w:t xml:space="preserve"> thu</w:t>
-      </w:r>
-      <w:r>
-        <w:t>ậ</w:t>
-      </w:r>
-      <w:r>
-        <w:t>t toán tham lam ( Greedy)</w:t>
+        <w:t>Thiết kế thuật toán tham lam ( Greedy)</w:t>
       </w:r>
       <w:bookmarkEnd w:id="15"/>
       <w:bookmarkEnd w:id="16"/>
@@ -4862,31 +4330,7 @@
         <w:rPr>
           <w:rFonts w:eastAsiaTheme="minorEastAsia"/>
         </w:rPr>
-        <w:t>Thu</w:t>
-      </w:r>
-      <w:r>
-        <w:rPr>
-          <w:rFonts w:eastAsiaTheme="minorEastAsia"/>
-        </w:rPr>
-        <w:t>ậ</w:t>
-      </w:r>
-      <w:r>
-        <w:rPr>
-          <w:rFonts w:eastAsiaTheme="minorEastAsia"/>
-        </w:rPr>
-        <w:t>t toán tham lam trong bài toán phân công công vi</w:t>
-      </w:r>
-      <w:r>
-        <w:rPr>
-          <w:rFonts w:eastAsiaTheme="minorEastAsia"/>
-        </w:rPr>
-        <w:t>ệ</w:t>
-      </w:r>
-      <w:r>
-        <w:rPr>
-          <w:rFonts w:eastAsiaTheme="minorEastAsia"/>
-        </w:rPr>
-        <w:t>c</w:t>
+        <w:t>Thuật toán tham lam trong bài toán phân công công việc</w:t>
       </w:r>
     </w:p>
     <w:p>
@@ -4906,13 +4350,7 @@
         <w:rPr>
           <w:szCs w:val="28"/>
         </w:rPr>
-        <w:t xml:space="preserve">Mục tiêu của bài toán là phân </w:t>
-      </w:r>
-      <w:r>
-        <w:rPr>
-          <w:szCs w:val="28"/>
-        </w:rPr>
-        <w:t>công n công việc cho n công nhân sao cho mỗi công nhân chỉ làm một công việc và mỗi công việc chỉ do một công nhân thực hiện. Tổng thời gian thực hiện các công việc là nhỏ nhất.</w:t>
+        <w:t>Mục tiêu của bài toán là phân công n công việc cho n công nhân sao cho mỗi công nhân chỉ làm một công việc và mỗi công việc chỉ do một công nhân thực hiện. Tổng thời gian thực hiện các công việc là nhỏ nhất.</w:t>
       </w:r>
     </w:p>
     <w:p>
@@ -4940,13 +4378,7 @@
         <w:rPr>
           <w:szCs w:val="28"/>
         </w:rPr>
-        <w:t xml:space="preserve">Phương pháp tham lam đưa ra các lựa chọn tốt nhất ở mỗi bước (theo thời gian </w:t>
-      </w:r>
-      <w:r>
-        <w:rPr>
-          <w:szCs w:val="28"/>
-        </w:rPr>
-        <w:t>nhỏ nhất), mà không xét đến tác động lâu dài của những lựa chọn đó.</w:t>
+        <w:t>Phương pháp tham lam đưa ra các lựa chọn tốt nhất ở mỗi bước (theo thời gian nhỏ nhất), mà không xét đến tác động lâu dài của những lựa chọn đó.</w:t>
       </w:r>
     </w:p>
     <w:p>
@@ -4996,28 +4428,7 @@
         <w:pStyle w:val="Heading3"/>
       </w:pPr>
       <w:r>
-        <w:t>Các bư</w:t>
-      </w:r>
-      <w:r>
-        <w:t>ớ</w:t>
-      </w:r>
-      <w:r>
-        <w:t xml:space="preserve">c </w:t>
-      </w:r>
-      <w:r>
-        <w:t>gi</w:t>
-      </w:r>
-      <w:r>
-        <w:t>ả</w:t>
-      </w:r>
-      <w:r>
-        <w:t>i thu</w:t>
-      </w:r>
-      <w:r>
-        <w:t>ậ</w:t>
-      </w:r>
-      <w:r>
-        <w:t>t</w:t>
+        <w:t>Các bước giải thuật</w:t>
       </w:r>
     </w:p>
     <w:p>
@@ -5025,13 +4436,7 @@
         <w:pStyle w:val="Heading4"/>
       </w:pPr>
       <w:r>
-        <w:t>Bài toán và phân tích yêu c</w:t>
-      </w:r>
-      <w:r>
-        <w:t>ầ</w:t>
-      </w:r>
-      <w:r>
-        <w:t>u</w:t>
+        <w:t>Bài toán và phân tích yêu cầu</w:t>
       </w:r>
     </w:p>
     <w:p>
@@ -5164,13 +4569,7 @@
         <w:rPr>
           <w:szCs w:val="28"/>
         </w:rPr>
-        <w:t xml:space="preserve">Một phương án phân công công việc cho các công </w:t>
-      </w:r>
-      <w:r>
-        <w:rPr>
-          <w:szCs w:val="28"/>
-        </w:rPr>
-        <w:t>nhân sao cho mỗi công nhân được gán một công việc, mỗi công việc chỉ được thực hiện bởi một công nhân, và tổng thời gian là nhỏ nhất.</w:t>
+        <w:t>Một phương án phân công công việc cho các công nhân sao cho mỗi công nhân được gán một công việc, mỗi công việc chỉ được thực hiện bởi một công nhân, và tổng thời gian là nhỏ nhất.</w:t>
       </w:r>
     </w:p>
     <w:p>
@@ -5217,13 +4616,7 @@
         <w:rPr>
           <w:szCs w:val="28"/>
         </w:rPr>
-        <w:t>: Mỗi công nhân chỉ làm một công việc và mỗi công việc chỉ do một công nhân thực hi</w:t>
-      </w:r>
-      <w:r>
-        <w:rPr>
-          <w:szCs w:val="28"/>
-        </w:rPr>
-        <w:t>ện.</w:t>
+        <w:t>: Mỗi công nhân chỉ làm một công việc và mỗi công việc chỉ do một công nhân thực hiện.</w:t>
       </w:r>
     </w:p>
     <w:p>
@@ -5231,19 +4624,7 @@
         <w:pStyle w:val="Heading4"/>
       </w:pPr>
       <w:r>
-        <w:t>Gi</w:t>
-      </w:r>
-      <w:r>
-        <w:t>ả</w:t>
-      </w:r>
-      <w:r>
-        <w:t>i thu</w:t>
-      </w:r>
-      <w:r>
-        <w:t>ậ</w:t>
-      </w:r>
-      <w:r>
-        <w:t>t</w:t>
+        <w:t>Giải thuật</w:t>
       </w:r>
     </w:p>
     <w:p>
@@ -5292,13 +4673,7 @@
         <w:rPr>
           <w:lang w:bidi="th-TH"/>
         </w:rPr>
-        <w:t>Biến khởi tạo: Mảng để lưu các công việc đã được gán, tất cả ban đầu đều chưa được gán (gi</w:t>
-      </w:r>
-      <w:r>
-        <w:rPr>
-          <w:lang w:bidi="th-TH"/>
-        </w:rPr>
-        <w:t>á trị false).</w:t>
+        <w:t>Biến khởi tạo: Mảng để lưu các công việc đã được gán, tất cả ban đầu đều chưa được gán (giá trị false).</w:t>
       </w:r>
     </w:p>
     <w:p>
@@ -5383,13 +4758,7 @@
         <w:rPr>
           <w:lang w:bidi="th-TH"/>
         </w:rPr>
-        <w:t xml:space="preserve">Đối </w:t>
-      </w:r>
-      <w:r>
-        <w:rPr>
-          <w:lang w:bidi="th-TH"/>
-        </w:rPr>
-        <w:t>với bài toán này, lựa chọn cục bộ là tìm công việc có thời gian ngắn nhất chưa được gán cho công nhân hiện tại.</w:t>
+        <w:t>Đối với bài toán này, lựa chọn cục bộ là tìm công việc có thời gian ngắn nhất chưa được gán cho công nhân hiện tại.</w:t>
       </w:r>
     </w:p>
     <w:p>
@@ -5438,13 +4807,7 @@
         <w:rPr>
           <w:lang w:bidi="th-TH"/>
         </w:rPr>
-        <w:t xml:space="preserve">Sau khi chọn công </w:t>
-      </w:r>
-      <w:r>
-        <w:rPr>
-          <w:lang w:bidi="th-TH"/>
-        </w:rPr>
-        <w:t>việc tốt nhất, công việc đó được gán cho công nhân hiện tại, và được đánh dấu là "đã gán".</w:t>
+        <w:t>Sau khi chọn công việc tốt nhất, công việc đó được gán cho công nhân hiện tại, và được đánh dấu là "đã gán".</w:t>
       </w:r>
     </w:p>
     <w:p>
@@ -5493,13 +4856,7 @@
         <w:rPr>
           <w:lang w:bidi="th-TH"/>
         </w:rPr>
-        <w:t>Tiếp tục thực hiện lựa chọn cục bộ (chọn công việc tốt nhất) cho công nhân tiếp theo và c</w:t>
-      </w:r>
-      <w:r>
-        <w:rPr>
-          <w:lang w:bidi="th-TH"/>
-        </w:rPr>
-        <w:t>ập nhật trạng thái cho đến khi tất cả công nhân đều được gán công việc.</w:t>
+        <w:t>Tiếp tục thực hiện lựa chọn cục bộ (chọn công việc tốt nhất) cho công nhân tiếp theo và cập nhật trạng thái cho đến khi tất cả công nhân đều được gán công việc.</w:t>
       </w:r>
     </w:p>
     <w:p>
@@ -5531,13 +4888,7 @@
           <w:lang w:bidi="th-TH"/>
         </w:rPr>
         <w:lastRenderedPageBreak/>
-        <w:t xml:space="preserve">Sau khi tất cả các công nhân đều được gán công việc, kết thúc quá trình lặp và xuất ra kết quả (công việc đã gán cho mỗi công nhân và tổng thời </w:t>
-      </w:r>
-      <w:r>
-        <w:rPr>
-          <w:lang w:bidi="th-TH"/>
-        </w:rPr>
-        <w:t>gian thực hiện).</w:t>
+        <w:t>Sau khi tất cả các công nhân đều được gán công việc, kết thúc quá trình lặp và xuất ra kết quả (công việc đã gán cho mỗi công nhân và tổng thời gian thực hiện).</w:t>
       </w:r>
     </w:p>
     <w:p>
@@ -5545,19 +4896,7 @@
         <w:pStyle w:val="Heading4"/>
       </w:pPr>
       <w:r>
-        <w:t>Lưu đ</w:t>
-      </w:r>
-      <w:r>
-        <w:t>ồ</w:t>
-      </w:r>
-      <w:r>
-        <w:t xml:space="preserve"> thu</w:t>
-      </w:r>
-      <w:r>
-        <w:t>ậ</w:t>
-      </w:r>
-      <w:r>
-        <w:t>t toán</w:t>
+        <w:t>Lưu đồ thuật toán</w:t>
       </w:r>
     </w:p>
     <w:p>
@@ -5615,31 +4954,7 @@
         <w:pStyle w:val="Heading4"/>
       </w:pPr>
       <w:r>
-        <w:t>Đ</w:t>
-      </w:r>
-      <w:r>
-        <w:t>ộ</w:t>
-      </w:r>
-      <w:r>
-        <w:t xml:space="preserve"> ph</w:t>
-      </w:r>
-      <w:r>
-        <w:t>ứ</w:t>
-      </w:r>
-      <w:r>
-        <w:t>c t</w:t>
-      </w:r>
-      <w:r>
-        <w:t>ạ</w:t>
-      </w:r>
-      <w:r>
-        <w:t>p th</w:t>
-      </w:r>
-      <w:r>
-        <w:t>ờ</w:t>
-      </w:r>
-      <w:r>
-        <w:t>i gian</w:t>
+        <w:t>Độ phức tạp thời gian</w:t>
       </w:r>
     </w:p>
     <w:p>
@@ -5723,31 +5038,7 @@
       <w:bookmarkStart w:id="17" w:name="_Toc179397225"/>
       <w:bookmarkStart w:id="18" w:name="_Toc179446687"/>
       <w:r>
-        <w:t>Thi</w:t>
-      </w:r>
-      <w:r>
-        <w:t>ế</w:t>
-      </w:r>
-      <w:r>
-        <w:t>t k</w:t>
-      </w:r>
-      <w:r>
-        <w:t>ế</w:t>
-      </w:r>
-      <w:r>
-        <w:t xml:space="preserve"> thu</w:t>
-      </w:r>
-      <w:r>
-        <w:t>ậ</w:t>
-      </w:r>
-      <w:r>
-        <w:t>t toán nhánh c</w:t>
-      </w:r>
-      <w:r>
-        <w:t>ậ</w:t>
-      </w:r>
-      <w:r>
-        <w:t>n ( Branch and Bound)</w:t>
+        <w:t>Thiết kế thuật toán nhánh cận ( Branch and Bound)</w:t>
       </w:r>
       <w:bookmarkEnd w:id="17"/>
       <w:bookmarkEnd w:id="18"/>
@@ -6180,31 +5471,7 @@
         <w:rPr>
           <w:lang w:bidi="th-TH"/>
         </w:rPr>
-        <w:t>Kh</w:t>
-      </w:r>
-      <w:r>
-        <w:rPr>
-          <w:lang w:bidi="th-TH"/>
-        </w:rPr>
-        <w:t>ở</w:t>
-      </w:r>
-      <w:r>
-        <w:rPr>
-          <w:lang w:bidi="th-TH"/>
-        </w:rPr>
-        <w:t>i t</w:t>
-      </w:r>
-      <w:r>
-        <w:rPr>
-          <w:lang w:bidi="th-TH"/>
-        </w:rPr>
-        <w:t>ạ</w:t>
-      </w:r>
-      <w:r>
-        <w:rPr>
-          <w:lang w:bidi="th-TH"/>
-        </w:rPr>
-        <w:t>o</w:t>
+        <w:t>Khởi tạo</w:t>
       </w:r>
     </w:p>
     <w:p>
@@ -6249,19 +5516,7 @@
         <w:rPr>
           <w:lang w:bidi="th-TH"/>
         </w:rPr>
-        <w:t>Phát tri</w:t>
-      </w:r>
-      <w:r>
-        <w:rPr>
-          <w:lang w:bidi="th-TH"/>
-        </w:rPr>
-        <w:t>ể</w:t>
-      </w:r>
-      <w:r>
-        <w:rPr>
-          <w:lang w:bidi="th-TH"/>
-        </w:rPr>
-        <w:t>n nhánh</w:t>
+        <w:t>Phát triển nhánh</w:t>
       </w:r>
     </w:p>
     <w:p>
@@ -6281,14 +5536,7 @@
           <w:sz w:val="28"/>
           <w:szCs w:val="28"/>
         </w:rPr>
-        <w:t xml:space="preserve">Tại mỗi cấp độ </w:t>
-      </w:r>
-      <w:r>
-        <w:rPr>
-          <w:sz w:val="28"/>
-          <w:szCs w:val="28"/>
-        </w:rPr>
-        <w:t>của cây tìm kiếm, chọn một công việc và thử phân công công việc đó cho một người.</w:t>
+        <w:t>Tại mỗi cấp độ của cây tìm kiếm, chọn một công việc và thử phân công công việc đó cho một người.</w:t>
       </w:r>
     </w:p>
     <w:p>
@@ -6323,13 +5571,7 @@
         <w:rPr>
           <w:rFonts w:eastAsia="Times New Roman"/>
         </w:rPr>
-        <w:t>Tí</w:t>
-      </w:r>
-      <w:r>
-        <w:rPr>
-          <w:rFonts w:eastAsia="Times New Roman"/>
-        </w:rPr>
-        <w:t xml:space="preserve">nh toán tổng thời gian và cận dưới </w:t>
+        <w:t xml:space="preserve">Tính toán tổng thời gian và cận dưới </w:t>
       </w:r>
     </w:p>
     <w:p>
@@ -6400,14 +5642,7 @@
           <w:sz w:val="28"/>
           <w:szCs w:val="28"/>
         </w:rPr>
-        <w:t>Để tối ưu hóa quá trình tìm kiếm, tính giới hạn cận dưới cho thời gian tối thiểu có thể đạt đư</w:t>
-      </w:r>
-      <w:r>
-        <w:rPr>
-          <w:sz w:val="28"/>
-          <w:szCs w:val="28"/>
-        </w:rPr>
-        <w:t>ợc.</w:t>
+        <w:t>Để tối ưu hóa quá trình tìm kiếm, tính giới hạn cận dưới cho thời gian tối thiểu có thể đạt được.</w:t>
       </w:r>
     </w:p>
     <w:p>
@@ -6541,14 +5776,7 @@
           <w:sz w:val="28"/>
           <w:szCs w:val="28"/>
         </w:rPr>
-        <w:t xml:space="preserve">Nếu tổng thời gian tạm thời nhỏ hơn </w:t>
-      </w:r>
-      <w:r>
-        <w:rPr>
-          <w:sz w:val="28"/>
-          <w:szCs w:val="28"/>
-        </w:rPr>
-        <w:t>nghiệm tốt nhất, tiếp tục phân nhánh để tìm các phương án tốt hơn.</w:t>
+        <w:t>Nếu tổng thời gian tạm thời nhỏ hơn nghiệm tốt nhất, tiếp tục phân nhánh để tìm các phương án tốt hơn.</w:t>
       </w:r>
     </w:p>
     <w:p>
@@ -6597,14 +5825,7 @@
           <w:sz w:val="28"/>
           <w:szCs w:val="28"/>
         </w:rPr>
-        <w:t xml:space="preserve">So sánh tổng thời gian của trạng thái này với nghiệm tốt nhất hiện </w:t>
-      </w:r>
-      <w:r>
-        <w:rPr>
-          <w:sz w:val="28"/>
-          <w:szCs w:val="28"/>
-        </w:rPr>
-        <w:t>tại.</w:t>
+        <w:t>So sánh tổng thời gian của trạng thái này với nghiệm tốt nhất hiện tại.</w:t>
       </w:r>
     </w:p>
     <w:p>
@@ -6667,14 +5888,7 @@
           <w:sz w:val="28"/>
           <w:szCs w:val="28"/>
         </w:rPr>
-        <w:t>Lặp lại quá trình phát triển nhánh, tính cận dưới và cắt nhánh cho đến khi: Tất cả các nhánh khả thi đều được xét hoặc c</w:t>
-      </w:r>
-      <w:r>
-        <w:rPr>
-          <w:sz w:val="28"/>
-          <w:szCs w:val="28"/>
-        </w:rPr>
-        <w:t>ắt bỏ.</w:t>
+        <w:t>Lặp lại quá trình phát triển nhánh, tính cận dưới và cắt nhánh cho đến khi: Tất cả các nhánh khả thi đều được xét hoặc cắt bỏ.</w:t>
       </w:r>
     </w:p>
     <w:p>
@@ -6710,31 +5924,7 @@
       </w:pPr>
       <w:r>
         <w:lastRenderedPageBreak/>
-        <w:t>Thi</w:t>
-      </w:r>
-      <w:r>
-        <w:t>ế</w:t>
-      </w:r>
-      <w:r>
-        <w:t>t k</w:t>
-      </w:r>
-      <w:r>
-        <w:t>ế</w:t>
-      </w:r>
-      <w:r>
-        <w:t xml:space="preserve"> gi</w:t>
-      </w:r>
-      <w:r>
-        <w:t>ả</w:t>
-      </w:r>
-      <w:r>
-        <w:t>i thu</w:t>
-      </w:r>
-      <w:r>
-        <w:t>ậ</w:t>
-      </w:r>
-      <w:r>
-        <w:t>t</w:t>
+        <w:t>Thiết kế giải thuật</w:t>
       </w:r>
     </w:p>
     <w:p>
@@ -6807,6 +5997,62 @@
     </w:p>
     <w:p>
       <w:pPr>
+        <w:pStyle w:val="Heading4"/>
+      </w:pPr>
+      <w:r>
+        <w:lastRenderedPageBreak/>
+        <w:t>Mã giả</w:t>
+      </w:r>
+    </w:p>
+    <w:p>
+      <w:pPr>
+        <w:rPr>
+          <w:lang w:bidi="th-TH"/>
+        </w:rPr>
+      </w:pPr>
+      <w:r>
+        <w:rPr>
+          <w:noProof/>
+        </w:rPr>
+        <w:drawing>
+          <wp:inline distT="0" distB="0" distL="0" distR="0" wp14:anchorId="4133B0D9" wp14:editId="33FFFBFB">
+            <wp:extent cx="5760085" cy="5225415"/>
+            <wp:effectExtent l="0" t="0" r="0" b="0"/>
+            <wp:docPr id="1374309001" name="Picture 1"/>
+            <wp:cNvGraphicFramePr>
+              <a:graphicFrameLocks xmlns:a="http://schemas.openxmlformats.org/drawingml/2006/main" noChangeAspect="1"/>
+            </wp:cNvGraphicFramePr>
+            <a:graphic xmlns:a="http://schemas.openxmlformats.org/drawingml/2006/main">
+              <a:graphicData uri="http://schemas.openxmlformats.org/drawingml/2006/picture">
+                <pic:pic xmlns:pic="http://schemas.openxmlformats.org/drawingml/2006/picture">
+                  <pic:nvPicPr>
+                    <pic:cNvPr id="1374309001" name=""/>
+                    <pic:cNvPicPr/>
+                  </pic:nvPicPr>
+                  <pic:blipFill>
+                    <a:blip r:embed="rId17"/>
+                    <a:stretch>
+                      <a:fillRect/>
+                    </a:stretch>
+                  </pic:blipFill>
+                  <pic:spPr>
+                    <a:xfrm>
+                      <a:off x="0" y="0"/>
+                      <a:ext cx="5760085" cy="5225415"/>
+                    </a:xfrm>
+                    <a:prstGeom prst="rect">
+                      <a:avLst/>
+                    </a:prstGeom>
+                  </pic:spPr>
+                </pic:pic>
+              </a:graphicData>
+            </a:graphic>
+          </wp:inline>
+        </w:drawing>
+      </w:r>
+    </w:p>
+    <w:p>
+      <w:pPr>
         <w:rPr>
           <w:lang w:bidi="th-TH"/>
         </w:rPr>
@@ -6819,19 +6065,7 @@
       <w:bookmarkStart w:id="19" w:name="_Toc179446688"/>
       <w:bookmarkStart w:id="20" w:name="_Toc179397226"/>
       <w:r>
-        <w:t>Đánh giá hi</w:t>
-      </w:r>
-      <w:r>
-        <w:t>ệ</w:t>
-      </w:r>
-      <w:r>
-        <w:t>u qu</w:t>
-      </w:r>
-      <w:r>
-        <w:t>ả</w:t>
-      </w:r>
-      <w:r>
-        <w:t xml:space="preserve"> các phương pháp</w:t>
+        <w:t>Đánh giá hiệu quả các phương pháp</w:t>
       </w:r>
       <w:bookmarkEnd w:id="19"/>
       <w:bookmarkEnd w:id="20"/>
@@ -6841,25 +6075,7 @@
         <w:pStyle w:val="Heading3"/>
       </w:pPr>
       <w:r>
-        <w:t>Phương pháp s</w:t>
-      </w:r>
-      <w:r>
-        <w:t>ử</w:t>
-      </w:r>
-      <w:r>
-        <w:t xml:space="preserve"> d</w:t>
-      </w:r>
-      <w:r>
-        <w:t>ụ</w:t>
-      </w:r>
-      <w:r>
-        <w:t>ng thu</w:t>
-      </w:r>
-      <w:r>
-        <w:t>ậ</w:t>
-      </w:r>
-      <w:r>
-        <w:t>t toán tham lam (Greedy)</w:t>
+        <w:t>Phương pháp sử dụng thuật toán tham lam (Greedy)</w:t>
       </w:r>
     </w:p>
     <w:p>
@@ -6867,13 +6083,7 @@
         <w:pStyle w:val="Heading4"/>
       </w:pPr>
       <w:r>
-        <w:t>Ưu đi</w:t>
-      </w:r>
-      <w:r>
-        <w:t>ể</w:t>
-      </w:r>
-      <w:r>
-        <w:t>m:</w:t>
+        <w:t>Ưu điểm:</w:t>
       </w:r>
     </w:p>
     <w:p>
@@ -6894,10 +6104,7 @@
         <w:t>Đơn giản và dễ hiểu:</w:t>
       </w:r>
       <w:r>
-        <w:t xml:space="preserve"> Thuật toán dựa t</w:t>
-      </w:r>
-      <w:r>
-        <w:t>rên cách tiếp cận tham lam (greedy), luôn chọn công việc có thời gian nhỏ nhất cho mỗi công nhân tại mỗi bước. Điều này giúp thuật toán dễ viết và dễ triển khai.</w:t>
+        <w:t xml:space="preserve"> Thuật toán dựa trên cách tiếp cận tham lam (greedy), luôn chọn công việc có thời gian nhỏ nhất cho mỗi công nhân tại mỗi bước. Điều này giúp thuật toán dễ viết và dễ triển khai.</w:t>
       </w:r>
     </w:p>
     <w:p>
@@ -6926,19 +6133,7 @@
         <w:pStyle w:val="Heading4"/>
       </w:pPr>
       <w:r>
-        <w:t>Như</w:t>
-      </w:r>
-      <w:r>
-        <w:t>ợ</w:t>
-      </w:r>
-      <w:r>
-        <w:t>c đi</w:t>
-      </w:r>
-      <w:r>
-        <w:t>ể</w:t>
-      </w:r>
-      <w:r>
-        <w:t>m:</w:t>
+        <w:t>Nhược điểm:</w:t>
       </w:r>
     </w:p>
     <w:p>
@@ -6959,10 +6154,11 @@
         <w:t>Không tối ưu toàn cục:</w:t>
       </w:r>
       <w:r>
-        <w:t xml:space="preserve"> Mặc dù thuật toán này luôn tìm công việc nhanh nhất cho mỗi công nhân tại từng bước, nhưng nó có thể không cho ra giải pháp tối ưu toàn cục. Trong một số trường hợp, việc chọn một công việc khác (không phải công việc có thời gian nhỏ nhất) có thể giúp giả</w:t>
-      </w:r>
-      <w:r>
-        <w:t>m tổng thời gian. Đó là hạn chế của các thuật toán tham lam.</w:t>
+        <w:t xml:space="preserve"> Mặc dù thuật toán này luôn tìm công việc nhanh nhất cho mỗi công nhân tại từng bước, nhưng nó có thể không cho ra giải pháp tối ưu toàn cục. Trong một số trường hợp, việc chọn một công việc khác (không </w:t>
+      </w:r>
+      <w:r>
+        <w:lastRenderedPageBreak/>
+        <w:t>phải công việc có thời gian nhỏ nhất) có thể giúp giảm tổng thời gian. Đó là hạn chế của các thuật toán tham lam.</w:t>
       </w:r>
     </w:p>
     <w:p>
@@ -6991,13 +6187,7 @@
         <w:pStyle w:val="Heading4"/>
       </w:pPr>
       <w:r>
-        <w:t>Tính kh</w:t>
-      </w:r>
-      <w:r>
-        <w:t>ả</w:t>
-      </w:r>
-      <w:r>
-        <w:t xml:space="preserve"> thi:</w:t>
+        <w:t>Tính khả thi:</w:t>
       </w:r>
     </w:p>
     <w:p>
@@ -7011,13 +6201,7 @@
         <w:jc w:val="left"/>
       </w:pPr>
       <w:r>
-        <w:t>Với bài toán này, nế</w:t>
-      </w:r>
-      <w:r>
-        <w:t>u số công nhân và công việc bằng nhau và không có công việc nào bị bỏ trống, thuật toán sẽ luôn hoàn thành với một phương án hợp lệ. Tuy nhiên, trong trường hợp số lượng công nhân hoặc công việc thay đổi, bạn sẽ cần điều chỉnh thuật toán để đảm bảo tính hợ</w:t>
-      </w:r>
-      <w:r>
-        <w:t>p lệ của bài toán.</w:t>
+        <w:t>Với bài toán này, nếu số công nhân và công việc bằng nhau và không có công việc nào bị bỏ trống, thuật toán sẽ luôn hoàn thành với một phương án hợp lệ. Tuy nhiên, trong trường hợp số lượng công nhân hoặc công việc thay đổi, bạn sẽ cần điều chỉnh thuật toán để đảm bảo tính hợp lệ của bài toán.</w:t>
       </w:r>
     </w:p>
     <w:p>
@@ -7146,14 +6330,7 @@
         <w:rPr>
           <w:lang w:val="vi-VN" w:bidi="th-TH"/>
         </w:rPr>
-        <w:t xml:space="preserve">(n!). Vì mặc dù có thể giảm bớt không gian tìm </w:t>
-      </w:r>
-      <w:r>
-        <w:rPr>
-          <w:lang w:val="vi-VN" w:bidi="th-TH"/>
-        </w:rPr>
-        <w:lastRenderedPageBreak/>
-        <w:t>kiếm bằng cách loại bỏ các nhánh không có tiềm năng</w:t>
+        <w:t>(n!). Vì mặc dù có thể giảm bớt không gian tìm kiếm bằng cách loại bỏ các nhánh không có tiềm năng</w:t>
       </w:r>
       <w:r>
         <w:rPr>
@@ -7205,14 +6382,11 @@
       <w:pPr>
         <w:pStyle w:val="ListParagraph"/>
         <w:ind w:firstLine="0"/>
+      </w:pPr>
+      <w:r>
         <w:rPr>
           <w:lang w:val="vi-VN" w:bidi="th-TH"/>
         </w:rPr>
-      </w:pPr>
-      <w:r>
-        <w:rPr>
-          <w:lang w:val="vi-VN" w:bidi="th-TH"/>
-        </w:rPr>
         <w:t>Thuật toán nhánh cận (</w:t>
       </w:r>
       <w:r>
@@ -7224,8 +6398,15 @@
         </w:rPr>
         <w:t>) là một lựa chọn tốt và phù hợp để giải  những bài toán phân công công việc cần độ chính xác cao, đặc biệt là cần lời giải tối ưu toàn cục. Tuy nhiên thì thuật toán chỉ phù hợp với những bài toán mà đầu vào của bài toán có kích thước vừa phải, mặc dù đã giảm không gian tìm kiếm nhờ cách nhánh không có tiềm năng và cận trên, cận dưới.</w:t>
       </w:r>
-      <w:bookmarkStart w:id="21" w:name="_GoBack"/>
-      <w:bookmarkEnd w:id="21"/>
+    </w:p>
+    <w:p>
+      <w:pPr>
+        <w:pStyle w:val="ListParagraph"/>
+        <w:ind w:firstLine="0"/>
+        <w:rPr>
+          <w:lang w:bidi="th-TH"/>
+        </w:rPr>
+      </w:pPr>
     </w:p>
     <w:p>
       <w:pPr>
@@ -7309,128 +6490,61 @@
         <w:pStyle w:val="Heading1"/>
         <w:jc w:val="left"/>
       </w:pPr>
-      <w:bookmarkStart w:id="22" w:name="_Toc179446689"/>
-      <w:bookmarkStart w:id="23" w:name="_Toc179397227"/>
-      <w:r>
-        <w:lastRenderedPageBreak/>
-        <w:t>Cài đ</w:t>
-      </w:r>
-      <w:r>
-        <w:t>ặ</w:t>
-      </w:r>
-      <w:r>
-        <w:t>t và ki</w:t>
-      </w:r>
-      <w:r>
-        <w:t>ể</w:t>
-      </w:r>
-      <w:r>
-        <w:t>m th</w:t>
-      </w:r>
-      <w:r>
-        <w:t>ử</w:t>
-      </w:r>
+      <w:bookmarkStart w:id="21" w:name="_Toc179446689"/>
+      <w:bookmarkStart w:id="22" w:name="_Toc179397227"/>
+      <w:r>
+        <w:t>Cài đặt và kiểm thử</w:t>
+      </w:r>
+      <w:bookmarkEnd w:id="21"/>
       <w:bookmarkEnd w:id="22"/>
+    </w:p>
+    <w:p>
+      <w:pPr>
+        <w:pStyle w:val="Heading2"/>
+      </w:pPr>
+      <w:bookmarkStart w:id="23" w:name="_Toc179397228"/>
+      <w:bookmarkStart w:id="24" w:name="_Toc179446690"/>
+      <w:r>
+        <w:t>Cài đặt thuật toán</w:t>
+      </w:r>
       <w:bookmarkEnd w:id="23"/>
+      <w:bookmarkEnd w:id="24"/>
+    </w:p>
+    <w:p>
+      <w:pPr>
+        <w:pStyle w:val="Heading3"/>
+      </w:pPr>
+      <w:bookmarkStart w:id="25" w:name="_Toc179397229"/>
+      <w:bookmarkStart w:id="26" w:name="_Toc179446691"/>
+      <w:r>
+        <w:t>Cài đặt thuật toán tham lam</w:t>
+      </w:r>
+      <w:bookmarkEnd w:id="25"/>
+      <w:bookmarkEnd w:id="26"/>
+    </w:p>
+    <w:p>
+      <w:pPr>
+        <w:pStyle w:val="Heading3"/>
+      </w:pPr>
+      <w:bookmarkStart w:id="27" w:name="_Toc179446692"/>
+      <w:bookmarkStart w:id="28" w:name="_Toc179397230"/>
+      <w:r>
+        <w:t>Cài đặt thuật toán nhánh cận</w:t>
+      </w:r>
+      <w:bookmarkEnd w:id="27"/>
+      <w:bookmarkEnd w:id="28"/>
     </w:p>
     <w:p>
       <w:pPr>
         <w:pStyle w:val="Heading2"/>
       </w:pPr>
-      <w:bookmarkStart w:id="24" w:name="_Toc179397228"/>
-      <w:bookmarkStart w:id="25" w:name="_Toc179446690"/>
-      <w:r>
-        <w:t>Cài đ</w:t>
-      </w:r>
-      <w:r>
-        <w:t>ặ</w:t>
-      </w:r>
-      <w:r>
-        <w:t>t thu</w:t>
-      </w:r>
-      <w:r>
-        <w:t>ậ</w:t>
-      </w:r>
-      <w:r>
-        <w:t>t toán</w:t>
-      </w:r>
-      <w:bookmarkEnd w:id="24"/>
-      <w:bookmarkEnd w:id="25"/>
-    </w:p>
-    <w:p>
-      <w:pPr>
-        <w:pStyle w:val="Heading3"/>
-      </w:pPr>
-      <w:bookmarkStart w:id="26" w:name="_Toc179397229"/>
-      <w:bookmarkStart w:id="27" w:name="_Toc179446691"/>
-      <w:r>
-        <w:t>Cài đ</w:t>
-      </w:r>
-      <w:r>
-        <w:t>ặ</w:t>
-      </w:r>
-      <w:r>
-        <w:t>t thu</w:t>
-      </w:r>
-      <w:r>
-        <w:t>ậ</w:t>
-      </w:r>
-      <w:r>
-        <w:t>t toán tham lam</w:t>
-      </w:r>
-      <w:bookmarkEnd w:id="26"/>
-      <w:bookmarkEnd w:id="27"/>
-    </w:p>
-    <w:p>
-      <w:pPr>
-        <w:pStyle w:val="Heading3"/>
-      </w:pPr>
-      <w:bookmarkStart w:id="28" w:name="_Toc179446692"/>
-      <w:bookmarkStart w:id="29" w:name="_Toc179397230"/>
-      <w:r>
-        <w:t>Cài đ</w:t>
-      </w:r>
-      <w:r>
-        <w:t>ặ</w:t>
-      </w:r>
-      <w:r>
-        <w:t>t thu</w:t>
-      </w:r>
-      <w:r>
-        <w:t>ậ</w:t>
-      </w:r>
-      <w:r>
-        <w:t>t toán nhánh c</w:t>
-      </w:r>
-      <w:r>
-        <w:t>ậ</w:t>
-      </w:r>
-      <w:r>
-        <w:t>n</w:t>
-      </w:r>
-      <w:bookmarkEnd w:id="28"/>
+      <w:bookmarkStart w:id="29" w:name="_Toc179446693"/>
+      <w:bookmarkStart w:id="30" w:name="_Toc179397231"/>
+      <w:r>
+        <w:t>Kiểm thử</w:t>
+      </w:r>
       <w:bookmarkEnd w:id="29"/>
-    </w:p>
-    <w:p>
-      <w:pPr>
-        <w:pStyle w:val="Heading2"/>
-      </w:pPr>
-      <w:bookmarkStart w:id="30" w:name="_Toc179446693"/>
-      <w:bookmarkStart w:id="31" w:name="_Toc179397231"/>
-      <w:r>
-        <w:t>Ki</w:t>
-      </w:r>
-      <w:r>
-        <w:t>ể</w:t>
-      </w:r>
-      <w:r>
-        <w:t>m th</w:t>
-      </w:r>
-      <w:r>
-        <w:t>ử</w:t>
-      </w:r>
       <w:bookmarkEnd w:id="30"/>
-      <w:bookmarkEnd w:id="31"/>
     </w:p>
     <w:p>
       <w:pPr>
@@ -7441,25 +6555,13 @@
         </w:numPr>
         <w:jc w:val="both"/>
       </w:pPr>
-      <w:bookmarkStart w:id="32" w:name="_Toc179397232"/>
-      <w:bookmarkStart w:id="33" w:name="_Toc179446694"/>
-      <w:r>
-        <w:t>K</w:t>
-      </w:r>
-      <w:r>
-        <w:t>Ế</w:t>
-      </w:r>
-      <w:r>
-        <w:t>T LU</w:t>
-      </w:r>
-      <w:r>
-        <w:t>Ậ</w:t>
-      </w:r>
-      <w:r>
-        <w:t>N</w:t>
-      </w:r>
+      <w:bookmarkStart w:id="31" w:name="_Toc179397232"/>
+      <w:bookmarkStart w:id="32" w:name="_Toc179446694"/>
+      <w:r>
+        <w:t>KẾT LUẬN</w:t>
+      </w:r>
+      <w:bookmarkEnd w:id="31"/>
       <w:bookmarkEnd w:id="32"/>
-      <w:bookmarkEnd w:id="33"/>
     </w:p>
     <w:p>
       <w:pPr>
@@ -7470,25 +6572,13 @@
         </w:numPr>
         <w:jc w:val="both"/>
       </w:pPr>
-      <w:bookmarkStart w:id="34" w:name="_Toc179397233"/>
-      <w:bookmarkStart w:id="35" w:name="_Toc179446695"/>
-      <w:r>
-        <w:t>TÀI LI</w:t>
-      </w:r>
-      <w:r>
-        <w:t>Ệ</w:t>
-      </w:r>
-      <w:r>
-        <w:t>U THAM KH</w:t>
-      </w:r>
-      <w:r>
-        <w:t>Ả</w:t>
-      </w:r>
-      <w:r>
-        <w:t>O</w:t>
-      </w:r>
+      <w:bookmarkStart w:id="33" w:name="_Toc179397233"/>
+      <w:bookmarkStart w:id="34" w:name="_Toc179446695"/>
+      <w:r>
+        <w:t>TÀI LIỆU THAM KHẢO</w:t>
+      </w:r>
+      <w:bookmarkEnd w:id="33"/>
       <w:bookmarkEnd w:id="34"/>
-      <w:bookmarkEnd w:id="35"/>
     </w:p>
     <w:sectPr>
       <w:pgSz w:w="11906" w:h="16838"/>
@@ -7507,7 +6597,7 @@
 </file>
 
 <file path=word/endnotes.xml><?xml version="1.0" encoding="utf-8"?>
-<w:endnotes xmlns:wpc="http://schemas.microsoft.com/office/word/2010/wordprocessingCanvas" xmlns:cx="http://schemas.microsoft.com/office/drawing/2014/chartex" xmlns:cx1="http://schemas.microsoft.com/office/drawing/2015/9/8/chartex" xmlns:cx2="http://schemas.microsoft.com/office/drawing/2015/10/21/chartex" xmlns:cx3="http://schemas.microsoft.com/office/drawing/2016/5/9/chartex" xmlns:cx4="http://schemas.microsoft.com/office/drawing/2016/5/10/chartex" xmlns:cx5="http://schemas.microsoft.com/office/drawing/2016/5/11/chartex" xmlns:cx6="http://schemas.microsoft.com/office/drawing/2016/5/12/chartex" xmlns:cx7="http://schemas.microsoft.com/office/drawing/2016/5/13/chartex" xmlns:cx8="http://schemas.microsoft.com/office/drawing/2016/5/14/chartex" xmlns:mc="http://schemas.openxmlformats.org/markup-compatibility/2006" xmlns:aink="http://schemas.microsoft.com/office/drawing/2016/ink" xmlns:am3d="http://schemas.microsoft.com/office/drawing/2017/model3d" xmlns:o="urn:schemas-microsoft-com:office:office" xmlns:r="http://schemas.openxmlformats.org/officeDocument/2006/relationships" xmlns:m="http://schemas.openxmlformats.org/officeDocument/2006/math" xmlns:v="urn:schemas-microsoft-com:vml" xmlns:wp14="http://schemas.microsoft.com/office/word/2010/wordprocessingDrawing" xmlns:wp="http://schemas.openxmlformats.org/drawingml/2006/wordprocessingDrawing" xmlns:w10="urn:schemas-microsoft-com:office:word" xmlns:w="http://schemas.openxmlformats.org/wordprocessingml/2006/main" xmlns:w14="http://schemas.microsoft.com/office/word/2010/wordml" xmlns:w15="http://schemas.microsoft.com/office/word/2012/wordml" xmlns:w16cid="http://schemas.microsoft.com/office/word/2016/wordml/cid" xmlns:w16se="http://schemas.microsoft.com/office/word/2015/wordml/symex" xmlns:wpg="http://schemas.microsoft.com/office/word/2010/wordprocessingGroup" xmlns:wpi="http://schemas.microsoft.com/office/word/2010/wordprocessingInk" xmlns:wne="http://schemas.microsoft.com/office/word/2006/wordml" xmlns:wps="http://schemas.microsoft.com/office/word/2010/wordprocessingShape" mc:Ignorable="w14 w15 w16se w16cid wp14">
+<w:endnotes xmlns:wpc="http://schemas.microsoft.com/office/word/2010/wordprocessingCanvas" xmlns:cx="http://schemas.microsoft.com/office/drawing/2014/chartex" xmlns:cx1="http://schemas.microsoft.com/office/drawing/2015/9/8/chartex" xmlns:cx2="http://schemas.microsoft.com/office/drawing/2015/10/21/chartex" xmlns:cx3="http://schemas.microsoft.com/office/drawing/2016/5/9/chartex" xmlns:cx4="http://schemas.microsoft.com/office/drawing/2016/5/10/chartex" xmlns:cx5="http://schemas.microsoft.com/office/drawing/2016/5/11/chartex" xmlns:cx6="http://schemas.microsoft.com/office/drawing/2016/5/12/chartex" xmlns:cx7="http://schemas.microsoft.com/office/drawing/2016/5/13/chartex" xmlns:cx8="http://schemas.microsoft.com/office/drawing/2016/5/14/chartex" xmlns:mc="http://schemas.openxmlformats.org/markup-compatibility/2006" xmlns:aink="http://schemas.microsoft.com/office/drawing/2016/ink" xmlns:am3d="http://schemas.microsoft.com/office/drawing/2017/model3d" xmlns:o="urn:schemas-microsoft-com:office:office" xmlns:oel="http://schemas.microsoft.com/office/2019/extlst" xmlns:r="http://schemas.openxmlformats.org/officeDocument/2006/relationships" xmlns:m="http://schemas.openxmlformats.org/officeDocument/2006/math" xmlns:v="urn:schemas-microsoft-com:vml" xmlns:wp14="http://schemas.microsoft.com/office/word/2010/wordprocessingDrawing" xmlns:wp="http://schemas.openxmlformats.org/drawingml/2006/wordprocessingDrawing" xmlns:w10="urn:schemas-microsoft-com:office:word" xmlns:w="http://schemas.openxmlformats.org/wordprocessingml/2006/main" xmlns:w14="http://schemas.microsoft.com/office/word/2010/wordml" xmlns:w15="http://schemas.microsoft.com/office/word/2012/wordml" xmlns:w16cex="http://schemas.microsoft.com/office/word/2018/wordml/cex" xmlns:w16cid="http://schemas.microsoft.com/office/word/2016/wordml/cid" xmlns:w16="http://schemas.microsoft.com/office/word/2018/wordml" xmlns:w16du="http://schemas.microsoft.com/office/word/2023/wordml/word16du" xmlns:w16sdtdh="http://schemas.microsoft.com/office/word/2020/wordml/sdtdatahash" xmlns:w16se="http://schemas.microsoft.com/office/word/2015/wordml/symex" xmlns:wpg="http://schemas.microsoft.com/office/word/2010/wordprocessingGroup" xmlns:wpi="http://schemas.microsoft.com/office/word/2010/wordprocessingInk" xmlns:wne="http://schemas.microsoft.com/office/word/2006/wordml" xmlns:wps="http://schemas.microsoft.com/office/word/2010/wordprocessingShape" mc:Ignorable="w14 w15 w16se w16cid w16 w16cex w16sdtdh w16du wp14">
   <w:endnote w:type="separator" w:id="-1">
     <w:p>
       <w:pPr>
@@ -7532,7 +6622,7 @@
 </file>
 
 <file path=word/footnotes.xml><?xml version="1.0" encoding="utf-8"?>
-<w:footnotes xmlns:wpc="http://schemas.microsoft.com/office/word/2010/wordprocessingCanvas" xmlns:cx="http://schemas.microsoft.com/office/drawing/2014/chartex" xmlns:cx1="http://schemas.microsoft.com/office/drawing/2015/9/8/chartex" xmlns:cx2="http://schemas.microsoft.com/office/drawing/2015/10/21/chartex" xmlns:cx3="http://schemas.microsoft.com/office/drawing/2016/5/9/chartex" xmlns:cx4="http://schemas.microsoft.com/office/drawing/2016/5/10/chartex" xmlns:cx5="http://schemas.microsoft.com/office/drawing/2016/5/11/chartex" xmlns:cx6="http://schemas.microsoft.com/office/drawing/2016/5/12/chartex" xmlns:cx7="http://schemas.microsoft.com/office/drawing/2016/5/13/chartex" xmlns:cx8="http://schemas.microsoft.com/office/drawing/2016/5/14/chartex" xmlns:mc="http://schemas.openxmlformats.org/markup-compatibility/2006" xmlns:aink="http://schemas.microsoft.com/office/drawing/2016/ink" xmlns:am3d="http://schemas.microsoft.com/office/drawing/2017/model3d" xmlns:o="urn:schemas-microsoft-com:office:office" xmlns:r="http://schemas.openxmlformats.org/officeDocument/2006/relationships" xmlns:m="http://schemas.openxmlformats.org/officeDocument/2006/math" xmlns:v="urn:schemas-microsoft-com:vml" xmlns:wp14="http://schemas.microsoft.com/office/word/2010/wordprocessingDrawing" xmlns:wp="http://schemas.openxmlformats.org/drawingml/2006/wordprocessingDrawing" xmlns:w10="urn:schemas-microsoft-com:office:word" xmlns:w="http://schemas.openxmlformats.org/wordprocessingml/2006/main" xmlns:w14="http://schemas.microsoft.com/office/word/2010/wordml" xmlns:w15="http://schemas.microsoft.com/office/word/2012/wordml" xmlns:w16cid="http://schemas.microsoft.com/office/word/2016/wordml/cid" xmlns:w16se="http://schemas.microsoft.com/office/word/2015/wordml/symex" xmlns:wpg="http://schemas.microsoft.com/office/word/2010/wordprocessingGroup" xmlns:wpi="http://schemas.microsoft.com/office/word/2010/wordprocessingInk" xmlns:wne="http://schemas.microsoft.com/office/word/2006/wordml" xmlns:wps="http://schemas.microsoft.com/office/word/2010/wordprocessingShape" mc:Ignorable="w14 w15 w16se w16cid wp14">
+<w:footnotes xmlns:wpc="http://schemas.microsoft.com/office/word/2010/wordprocessingCanvas" xmlns:cx="http://schemas.microsoft.com/office/drawing/2014/chartex" xmlns:cx1="http://schemas.microsoft.com/office/drawing/2015/9/8/chartex" xmlns:cx2="http://schemas.microsoft.com/office/drawing/2015/10/21/chartex" xmlns:cx3="http://schemas.microsoft.com/office/drawing/2016/5/9/chartex" xmlns:cx4="http://schemas.microsoft.com/office/drawing/2016/5/10/chartex" xmlns:cx5="http://schemas.microsoft.com/office/drawing/2016/5/11/chartex" xmlns:cx6="http://schemas.microsoft.com/office/drawing/2016/5/12/chartex" xmlns:cx7="http://schemas.microsoft.com/office/drawing/2016/5/13/chartex" xmlns:cx8="http://schemas.microsoft.com/office/drawing/2016/5/14/chartex" xmlns:mc="http://schemas.openxmlformats.org/markup-compatibility/2006" xmlns:aink="http://schemas.microsoft.com/office/drawing/2016/ink" xmlns:am3d="http://schemas.microsoft.com/office/drawing/2017/model3d" xmlns:o="urn:schemas-microsoft-com:office:office" xmlns:oel="http://schemas.microsoft.com/office/2019/extlst" xmlns:r="http://schemas.openxmlformats.org/officeDocument/2006/relationships" xmlns:m="http://schemas.openxmlformats.org/officeDocument/2006/math" xmlns:v="urn:schemas-microsoft-com:vml" xmlns:wp14="http://schemas.microsoft.com/office/word/2010/wordprocessingDrawing" xmlns:wp="http://schemas.openxmlformats.org/drawingml/2006/wordprocessingDrawing" xmlns:w10="urn:schemas-microsoft-com:office:word" xmlns:w="http://schemas.openxmlformats.org/wordprocessingml/2006/main" xmlns:w14="http://schemas.microsoft.com/office/word/2010/wordml" xmlns:w15="http://schemas.microsoft.com/office/word/2012/wordml" xmlns:w16cex="http://schemas.microsoft.com/office/word/2018/wordml/cex" xmlns:w16cid="http://schemas.microsoft.com/office/word/2016/wordml/cid" xmlns:w16="http://schemas.microsoft.com/office/word/2018/wordml" xmlns:w16du="http://schemas.microsoft.com/office/word/2023/wordml/word16du" xmlns:w16sdtdh="http://schemas.microsoft.com/office/word/2020/wordml/sdtdatahash" xmlns:w16se="http://schemas.microsoft.com/office/word/2015/wordml/symex" xmlns:wpg="http://schemas.microsoft.com/office/word/2010/wordprocessingGroup" xmlns:wpi="http://schemas.microsoft.com/office/word/2010/wordprocessingInk" xmlns:wne="http://schemas.microsoft.com/office/word/2006/wordml" xmlns:wps="http://schemas.microsoft.com/office/word/2010/wordprocessingShape" mc:Ignorable="w14 w15 w16se w16cid w16 w16cex w16sdtdh w16du wp14">
   <w:footnote w:type="separator" w:id="-1">
     <w:p>
       <w:pPr>
@@ -7557,7 +6647,7 @@
 </file>
 
 <file path=word/numbering.xml><?xml version="1.0" encoding="utf-8"?>
-<w:numbering xmlns:wpc="http://schemas.microsoft.com/office/word/2010/wordprocessingCanvas" xmlns:cx="http://schemas.microsoft.com/office/drawing/2014/chartex" xmlns:cx1="http://schemas.microsoft.com/office/drawing/2015/9/8/chartex" xmlns:cx2="http://schemas.microsoft.com/office/drawing/2015/10/21/chartex" xmlns:cx3="http://schemas.microsoft.com/office/drawing/2016/5/9/chartex" xmlns:cx4="http://schemas.microsoft.com/office/drawing/2016/5/10/chartex" xmlns:cx5="http://schemas.microsoft.com/office/drawing/2016/5/11/chartex" xmlns:cx6="http://schemas.microsoft.com/office/drawing/2016/5/12/chartex" xmlns:cx7="http://schemas.microsoft.com/office/drawing/2016/5/13/chartex" xmlns:cx8="http://schemas.microsoft.com/office/drawing/2016/5/14/chartex" xmlns:mc="http://schemas.openxmlformats.org/markup-compatibility/2006" xmlns:aink="http://schemas.microsoft.com/office/drawing/2016/ink" xmlns:am3d="http://schemas.microsoft.com/office/drawing/2017/model3d" xmlns:o="urn:schemas-microsoft-com:office:office" xmlns:r="http://schemas.openxmlformats.org/officeDocument/2006/relationships" xmlns:m="http://schemas.openxmlformats.org/officeDocument/2006/math" xmlns:v="urn:schemas-microsoft-com:vml" xmlns:wp14="http://schemas.microsoft.com/office/word/2010/wordprocessingDrawing" xmlns:wp="http://schemas.openxmlformats.org/drawingml/2006/wordprocessingDrawing" xmlns:w10="urn:schemas-microsoft-com:office:word" xmlns:w="http://schemas.openxmlformats.org/wordprocessingml/2006/main" xmlns:w14="http://schemas.microsoft.com/office/word/2010/wordml" xmlns:w15="http://schemas.microsoft.com/office/word/2012/wordml" xmlns:w16cid="http://schemas.microsoft.com/office/word/2016/wordml/cid" xmlns:w16se="http://schemas.microsoft.com/office/word/2015/wordml/symex" xmlns:wpg="http://schemas.microsoft.com/office/word/2010/wordprocessingGroup" xmlns:wpi="http://schemas.microsoft.com/office/word/2010/wordprocessingInk" xmlns:wne="http://schemas.microsoft.com/office/word/2006/wordml" xmlns:wps="http://schemas.microsoft.com/office/word/2010/wordprocessingShape" mc:Ignorable="w14 w15 w16se w16cid wp14">
+<w:numbering xmlns:wpc="http://schemas.microsoft.com/office/word/2010/wordprocessingCanvas" xmlns:cx="http://schemas.microsoft.com/office/drawing/2014/chartex" xmlns:cx1="http://schemas.microsoft.com/office/drawing/2015/9/8/chartex" xmlns:cx2="http://schemas.microsoft.com/office/drawing/2015/10/21/chartex" xmlns:cx3="http://schemas.microsoft.com/office/drawing/2016/5/9/chartex" xmlns:cx4="http://schemas.microsoft.com/office/drawing/2016/5/10/chartex" xmlns:cx5="http://schemas.microsoft.com/office/drawing/2016/5/11/chartex" xmlns:cx6="http://schemas.microsoft.com/office/drawing/2016/5/12/chartex" xmlns:cx7="http://schemas.microsoft.com/office/drawing/2016/5/13/chartex" xmlns:cx8="http://schemas.microsoft.com/office/drawing/2016/5/14/chartex" xmlns:mc="http://schemas.openxmlformats.org/markup-compatibility/2006" xmlns:aink="http://schemas.microsoft.com/office/drawing/2016/ink" xmlns:am3d="http://schemas.microsoft.com/office/drawing/2017/model3d" xmlns:o="urn:schemas-microsoft-com:office:office" xmlns:oel="http://schemas.microsoft.com/office/2019/extlst" xmlns:r="http://schemas.openxmlformats.org/officeDocument/2006/relationships" xmlns:m="http://schemas.openxmlformats.org/officeDocument/2006/math" xmlns:v="urn:schemas-microsoft-com:vml" xmlns:wp14="http://schemas.microsoft.com/office/word/2010/wordprocessingDrawing" xmlns:wp="http://schemas.openxmlformats.org/drawingml/2006/wordprocessingDrawing" xmlns:w10="urn:schemas-microsoft-com:office:word" xmlns:w="http://schemas.openxmlformats.org/wordprocessingml/2006/main" xmlns:w14="http://schemas.microsoft.com/office/word/2010/wordml" xmlns:w15="http://schemas.microsoft.com/office/word/2012/wordml" xmlns:w16cex="http://schemas.microsoft.com/office/word/2018/wordml/cex" xmlns:w16cid="http://schemas.microsoft.com/office/word/2016/wordml/cid" xmlns:w16="http://schemas.microsoft.com/office/word/2018/wordml" xmlns:w16du="http://schemas.microsoft.com/office/word/2023/wordml/word16du" xmlns:w16sdtdh="http://schemas.microsoft.com/office/word/2020/wordml/sdtdatahash" xmlns:w16se="http://schemas.microsoft.com/office/word/2015/wordml/symex" xmlns:wpg="http://schemas.microsoft.com/office/word/2010/wordprocessingGroup" xmlns:wpi="http://schemas.microsoft.com/office/word/2010/wordprocessingInk" xmlns:wne="http://schemas.microsoft.com/office/word/2006/wordml" xmlns:wps="http://schemas.microsoft.com/office/word/2010/wordprocessingShape" mc:Ignorable="w14 w15 w16se w16cid w16 w16cex w16sdtdh w16du wp14">
   <w:abstractNum w:abstractNumId="0" w15:restartNumberingAfterBreak="0">
     <w:nsid w:val="01B05FB5"/>
     <w:multiLevelType w:val="multilevel"/>
@@ -9759,68 +8849,68 @@
       </w:rPr>
     </w:lvl>
   </w:abstractNum>
-  <w:num w:numId="1">
+  <w:num w:numId="1" w16cid:durableId="1984386577">
     <w:abstractNumId w:val="15"/>
   </w:num>
-  <w:num w:numId="2">
+  <w:num w:numId="2" w16cid:durableId="1669672558">
     <w:abstractNumId w:val="3"/>
   </w:num>
-  <w:num w:numId="3">
+  <w:num w:numId="3" w16cid:durableId="1654797372">
     <w:abstractNumId w:val="9"/>
   </w:num>
-  <w:num w:numId="4">
+  <w:num w:numId="4" w16cid:durableId="1954432964">
     <w:abstractNumId w:val="8"/>
   </w:num>
-  <w:num w:numId="5">
+  <w:num w:numId="5" w16cid:durableId="636959801">
     <w:abstractNumId w:val="6"/>
   </w:num>
-  <w:num w:numId="6">
+  <w:num w:numId="6" w16cid:durableId="208037531">
     <w:abstractNumId w:val="13"/>
   </w:num>
-  <w:num w:numId="7">
+  <w:num w:numId="7" w16cid:durableId="694355578">
     <w:abstractNumId w:val="4"/>
   </w:num>
-  <w:num w:numId="8">
+  <w:num w:numId="8" w16cid:durableId="1642733916">
     <w:abstractNumId w:val="16"/>
   </w:num>
-  <w:num w:numId="9">
+  <w:num w:numId="9" w16cid:durableId="523396666">
     <w:abstractNumId w:val="10"/>
   </w:num>
-  <w:num w:numId="10">
+  <w:num w:numId="10" w16cid:durableId="1624774584">
     <w:abstractNumId w:val="11"/>
   </w:num>
-  <w:num w:numId="11">
+  <w:num w:numId="11" w16cid:durableId="1400129320">
     <w:abstractNumId w:val="14"/>
   </w:num>
-  <w:num w:numId="12">
+  <w:num w:numId="12" w16cid:durableId="1387144847">
     <w:abstractNumId w:val="9"/>
     <w:lvlOverride w:ilvl="0">
       <w:startOverride w:val="1"/>
     </w:lvlOverride>
   </w:num>
-  <w:num w:numId="13">
+  <w:num w:numId="13" w16cid:durableId="193077862">
     <w:abstractNumId w:val="5"/>
   </w:num>
-  <w:num w:numId="14">
+  <w:num w:numId="14" w16cid:durableId="1867522864">
     <w:abstractNumId w:val="7"/>
   </w:num>
-  <w:num w:numId="15">
+  <w:num w:numId="15" w16cid:durableId="1588995194">
     <w:abstractNumId w:val="1"/>
   </w:num>
-  <w:num w:numId="16">
+  <w:num w:numId="16" w16cid:durableId="1000036567">
     <w:abstractNumId w:val="0"/>
   </w:num>
-  <w:num w:numId="17">
+  <w:num w:numId="17" w16cid:durableId="1633440105">
     <w:abstractNumId w:val="2"/>
   </w:num>
-  <w:num w:numId="18">
+  <w:num w:numId="18" w16cid:durableId="637220226">
     <w:abstractNumId w:val="12"/>
   </w:num>
 </w:numbering>
 </file>
 
 <file path=word/styles.xml><?xml version="1.0" encoding="utf-8"?>
-<w:styles xmlns:mc="http://schemas.openxmlformats.org/markup-compatibility/2006" xmlns:r="http://schemas.openxmlformats.org/officeDocument/2006/relationships" xmlns:w="http://schemas.openxmlformats.org/wordprocessingml/2006/main" xmlns:w14="http://schemas.microsoft.com/office/word/2010/wordml" xmlns:w15="http://schemas.microsoft.com/office/word/2012/wordml" xmlns:w16cid="http://schemas.microsoft.com/office/word/2016/wordml/cid" xmlns:w16se="http://schemas.microsoft.com/office/word/2015/wordml/symex" mc:Ignorable="w14 w15 w16se w16cid">
+<w:styles xmlns:mc="http://schemas.openxmlformats.org/markup-compatibility/2006" xmlns:r="http://schemas.openxmlformats.org/officeDocument/2006/relationships" xmlns:w="http://schemas.openxmlformats.org/wordprocessingml/2006/main" xmlns:w14="http://schemas.microsoft.com/office/word/2010/wordml" xmlns:w15="http://schemas.microsoft.com/office/word/2012/wordml" xmlns:w16cex="http://schemas.microsoft.com/office/word/2018/wordml/cex" xmlns:w16cid="http://schemas.microsoft.com/office/word/2016/wordml/cid" xmlns:w16="http://schemas.microsoft.com/office/word/2018/wordml" xmlns:w16du="http://schemas.microsoft.com/office/word/2023/wordml/word16du" xmlns:w16sdtdh="http://schemas.microsoft.com/office/word/2020/wordml/sdtdatahash" xmlns:w16se="http://schemas.microsoft.com/office/word/2015/wordml/symex" mc:Ignorable="w14 w15 w16se w16cid w16 w16cex w16sdtdh w16du">
   <w:docDefaults>
     <w:rPrDefault>
       <w:rPr>
@@ -9830,7 +8920,7 @@
     </w:rPrDefault>
     <w:pPrDefault/>
   </w:docDefaults>
-  <w:latentStyles w:defLockedState="0" w:defUIPriority="99" w:defSemiHidden="0" w:defUnhideWhenUsed="0" w:defQFormat="0" w:count="375">
+  <w:latentStyles w:defLockedState="0" w:defUIPriority="99" w:defSemiHidden="0" w:defUnhideWhenUsed="0" w:defQFormat="0" w:count="376">
     <w:lsdException w:name="Normal" w:uiPriority="0" w:qFormat="1"/>
     <w:lsdException w:name="heading 1" w:uiPriority="9" w:qFormat="1"/>
     <w:lsdException w:name="heading 2" w:uiPriority="9" w:unhideWhenUsed="1" w:qFormat="1"/>
@@ -10206,6 +9296,7 @@
     <w:lsdException w:name="Smart Hyperlink" w:semiHidden="1" w:unhideWhenUsed="1"/>
     <w:lsdException w:name="Hashtag" w:semiHidden="1" w:unhideWhenUsed="1"/>
     <w:lsdException w:name="Unresolved Mention" w:semiHidden="1" w:unhideWhenUsed="1"/>
+    <w:lsdException w:name="Smart Link" w:semiHidden="1" w:unhideWhenUsed="1"/>
   </w:latentStyles>
   <w:style w:type="paragraph" w:default="1" w:styleId="Normal">
     <w:name w:val="Normal"/>

</xml_diff>

<commit_message>
update ma gia greedy
</commit_message>
<xml_diff>
--- a/TTCSN_BTL_Nhom11.docx
+++ b/TTCSN_BTL_Nhom11.docx
@@ -3923,7 +3923,15 @@
         <w:ind w:firstLine="69"/>
       </w:pPr>
       <w:r>
-        <w:t>Phương pháp nhánh và cận là một dạng cải tiến của phương pháp quay lui, được áp dụng để tìm nghiệm của bài toán tối ưu. Giả sử nghiệm của bài toán có thể biểu diễn dưới dạng một vector  ( x</w:t>
+        <w:t xml:space="preserve">Phương pháp nhánh và cận là một dạng cải tiến của phương pháp quay lui, được áp dụng để tìm nghiệm của bài toán tối ưu. Giả sử nghiệm của bài toán có thể biểu diễn dưới dạng một </w:t>
+      </w:r>
+      <w:proofErr w:type="gramStart"/>
+      <w:r>
+        <w:t>vector  (</w:t>
+      </w:r>
+      <w:proofErr w:type="gramEnd"/>
+      <w:r>
+        <w:t xml:space="preserve"> x</w:t>
       </w:r>
       <w:r>
         <w:rPr>
@@ -3968,8 +3976,13 @@
         <w:t>i</w:t>
       </w:r>
       <w:r>
-        <w:t>. Mỗi nghiệm của bài toán X = ( x</w:t>
-      </w:r>
+        <w:t xml:space="preserve">. Mỗi nghiệm của bài toán X = </w:t>
+      </w:r>
+      <w:proofErr w:type="gramStart"/>
+      <w:r>
+        <w:t>( x</w:t>
+      </w:r>
+      <w:proofErr w:type="gramEnd"/>
       <w:r>
         <w:rPr>
           <w:vertAlign w:val="subscript"/>
@@ -3995,8 +4008,13 @@
         <w:t>n</w:t>
       </w:r>
       <w:r>
-        <w:t>)   được xác định “ độ tốt” bằng một hàm f (X) và mục tiêu cần tìm nghiệm có giá trị f (X) đạt giá trị nhỏ nhất (hoặc đạt giá trị lớn nhất). Tư tưởng của phương pháp nhánh và cận như sau: Giả sử, đã xây dựng được k thành phần ( x</w:t>
-      </w:r>
+        <w:t xml:space="preserve">)   được xác định “ độ tốt” bằng một hàm f (X) và mục tiêu cần tìm nghiệm có giá trị f (X) đạt giá trị nhỏ nhất (hoặc đạt giá trị lớn nhất). Tư tưởng của phương pháp nhánh và cận như sau: Giả sử, đã xây dựng được k thành phần </w:t>
+      </w:r>
+      <w:proofErr w:type="gramStart"/>
+      <w:r>
+        <w:t>( x</w:t>
+      </w:r>
+      <w:proofErr w:type="gramEnd"/>
       <w:r>
         <w:rPr>
           <w:vertAlign w:val="subscript"/>
@@ -4076,8 +4094,13 @@
         <w:t xml:space="preserve">k+1, </w:t>
       </w:r>
       <w:r>
-        <w:t>…..)    nếu không tốt bằng nghiệm tốt nhất đã biết ở thời điểm đó, thì ta không cần mở rộng từ ( x</w:t>
-      </w:r>
+        <w:t xml:space="preserve">…..)    nếu không tốt bằng nghiệm tốt nhất đã biết ở thời điểm đó, thì ta không cần mở rộng từ </w:t>
+      </w:r>
+      <w:proofErr w:type="gramStart"/>
+      <w:r>
+        <w:t>( x</w:t>
+      </w:r>
+      <w:proofErr w:type="gramEnd"/>
       <w:r>
         <w:rPr>
           <w:vertAlign w:val="subscript"/>
@@ -4311,7 +4334,15 @@
       <w:bookmarkStart w:id="15" w:name="_Toc179397224"/>
       <w:bookmarkStart w:id="16" w:name="_Toc179446686"/>
       <w:r>
-        <w:t>Thiết kế thuật toán tham lam ( Greedy)</w:t>
+        <w:t xml:space="preserve">Thiết kế thuật toán tham lam </w:t>
+      </w:r>
+      <w:proofErr w:type="gramStart"/>
+      <w:r>
+        <w:t>( Greedy</w:t>
+      </w:r>
+      <w:proofErr w:type="gramEnd"/>
+      <w:r>
+        <w:t>)</w:t>
       </w:r>
       <w:bookmarkEnd w:id="15"/>
       <w:bookmarkEnd w:id="16"/>
@@ -4911,9 +4942,9 @@
           <w:szCs w:val="28"/>
         </w:rPr>
         <w:drawing>
-          <wp:inline distT="0" distB="0" distL="0" distR="0" wp14:anchorId="12C3EBB1" wp14:editId="01359F00">
-            <wp:extent cx="5760085" cy="4572000"/>
-            <wp:effectExtent l="0" t="0" r="0" b="0"/>
+          <wp:inline distT="0" distB="0" distL="0" distR="0" wp14:anchorId="12C3EBB1" wp14:editId="4E7916CD">
+            <wp:extent cx="5759317" cy="4833257"/>
+            <wp:effectExtent l="0" t="0" r="0" b="5715"/>
             <wp:docPr id="2125541336" name="Picture 1"/>
             <wp:cNvGraphicFramePr>
               <a:graphicFrameLocks xmlns:a="http://schemas.openxmlformats.org/drawingml/2006/main" noChangeAspect="1"/>
@@ -4936,7 +4967,7 @@
                   <pic:spPr>
                     <a:xfrm>
                       <a:off x="0" y="0"/>
-                      <a:ext cx="5760085" cy="4572610"/>
+                      <a:ext cx="5762430" cy="4835870"/>
                     </a:xfrm>
                     <a:prstGeom prst="rect">
                       <a:avLst/>
@@ -4954,74 +4985,55 @@
         <w:pStyle w:val="Heading4"/>
       </w:pPr>
       <w:r>
-        <w:t>Độ phức tạp thời gian</w:t>
-      </w:r>
-    </w:p>
-    <w:p>
-      <w:pPr>
-        <w:pStyle w:val="ListParagraph"/>
-        <w:numPr>
-          <w:ilvl w:val="0"/>
-          <w:numId w:val="10"/>
-        </w:numPr>
-        <w:spacing w:after="160" w:line="259" w:lineRule="auto"/>
-        <w:jc w:val="left"/>
-        <w:rPr>
-          <w:szCs w:val="28"/>
-        </w:rPr>
-      </w:pPr>
-      <w:r>
-        <w:rPr>
-          <w:szCs w:val="28"/>
-        </w:rPr>
-        <w:t>Vòng lặp chính: Duyệt qua tất cả các công nhân (tức là n công nhân).</w:t>
-      </w:r>
-    </w:p>
-    <w:p>
-      <w:pPr>
-        <w:pStyle w:val="ListParagraph"/>
-        <w:numPr>
-          <w:ilvl w:val="0"/>
-          <w:numId w:val="10"/>
-        </w:numPr>
-        <w:spacing w:after="160" w:line="259" w:lineRule="auto"/>
-        <w:jc w:val="left"/>
-        <w:rPr>
-          <w:szCs w:val="28"/>
-        </w:rPr>
-      </w:pPr>
-      <w:r>
-        <w:rPr>
-          <w:szCs w:val="28"/>
-        </w:rPr>
-        <w:t>Tìm công việc tốt nhất cho mỗi công nhân: Với mỗi công nhân, phải duyệt qua tất cả các công việc (tức là n công việc).</w:t>
-      </w:r>
-    </w:p>
-    <w:p>
-      <w:pPr>
-        <w:rPr>
-          <w:szCs w:val="28"/>
-        </w:rPr>
-      </w:pPr>
-      <w:r>
-        <w:rPr>
-          <w:szCs w:val="28"/>
-        </w:rPr>
-        <w:t xml:space="preserve">=&gt; Do đó, độ phức tạp thời gian của thuật toán là </w:t>
-      </w:r>
-      <w:r>
-        <w:rPr>
-          <w:b/>
-          <w:bCs/>
-          <w:szCs w:val="28"/>
-        </w:rPr>
-        <w:t>O(n²)</w:t>
-      </w:r>
-      <w:r>
-        <w:rPr>
-          <w:szCs w:val="28"/>
-        </w:rPr>
-        <w:t>, với n là số công nhân (và số công việc).</w:t>
+        <w:lastRenderedPageBreak/>
+        <w:t>Mã giả</w:t>
+      </w:r>
+    </w:p>
+    <w:p>
+      <w:pPr>
+        <w:rPr>
+          <w:lang w:bidi="th-TH"/>
+        </w:rPr>
+      </w:pPr>
+      <w:r>
+        <w:rPr>
+          <w:lang w:bidi="th-TH"/>
+        </w:rPr>
+        <w:drawing>
+          <wp:inline distT="0" distB="0" distL="0" distR="0" wp14:anchorId="328FD044" wp14:editId="1C401786">
+            <wp:extent cx="5760085" cy="5812971"/>
+            <wp:effectExtent l="0" t="0" r="0" b="0"/>
+            <wp:docPr id="1898014831" name="Picture 1"/>
+            <wp:cNvGraphicFramePr>
+              <a:graphicFrameLocks xmlns:a="http://schemas.openxmlformats.org/drawingml/2006/main" noChangeAspect="1"/>
+            </wp:cNvGraphicFramePr>
+            <a:graphic xmlns:a="http://schemas.openxmlformats.org/drawingml/2006/main">
+              <a:graphicData uri="http://schemas.openxmlformats.org/drawingml/2006/picture">
+                <pic:pic xmlns:pic="http://schemas.openxmlformats.org/drawingml/2006/picture">
+                  <pic:nvPicPr>
+                    <pic:cNvPr id="1898014831" name=""/>
+                    <pic:cNvPicPr/>
+                  </pic:nvPicPr>
+                  <pic:blipFill>
+                    <a:blip r:embed="rId16"/>
+                    <a:stretch>
+                      <a:fillRect/>
+                    </a:stretch>
+                  </pic:blipFill>
+                  <pic:spPr>
+                    <a:xfrm>
+                      <a:off x="0" y="0"/>
+                      <a:ext cx="5764174" cy="5817097"/>
+                    </a:xfrm>
+                    <a:prstGeom prst="rect">
+                      <a:avLst/>
+                    </a:prstGeom>
+                  </pic:spPr>
+                </pic:pic>
+              </a:graphicData>
+            </a:graphic>
+          </wp:inline>
+        </w:drawing>
       </w:r>
     </w:p>
     <w:p>
@@ -5038,7 +5050,15 @@
       <w:bookmarkStart w:id="17" w:name="_Toc179397225"/>
       <w:bookmarkStart w:id="18" w:name="_Toc179446687"/>
       <w:r>
-        <w:t>Thiết kế thuật toán nhánh cận ( Branch and Bound)</w:t>
+        <w:t xml:space="preserve">Thiết kế thuật toán nhánh cận </w:t>
+      </w:r>
+      <w:proofErr w:type="gramStart"/>
+      <w:r>
+        <w:t>( Branch</w:t>
+      </w:r>
+      <w:proofErr w:type="gramEnd"/>
+      <w:r>
+        <w:t xml:space="preserve"> and Bound)</w:t>
       </w:r>
       <w:bookmarkEnd w:id="17"/>
       <w:bookmarkEnd w:id="18"/>
@@ -5101,7 +5121,6 @@
         <w:rPr>
           <w:lang w:bidi="th-TH"/>
         </w:rPr>
-        <w:lastRenderedPageBreak/>
         <w:t xml:space="preserve">- Ma trận thời gian </w:t>
       </w:r>
       <w:r>
@@ -5266,6 +5285,7 @@
         <w:rPr>
           <w:lang w:bidi="th-TH"/>
         </w:rPr>
+        <w:lastRenderedPageBreak/>
         <w:t xml:space="preserve"> Output:</w:t>
       </w:r>
     </w:p>
@@ -5556,7 +5576,6 @@
           <w:sz w:val="28"/>
           <w:szCs w:val="28"/>
         </w:rPr>
-        <w:lastRenderedPageBreak/>
         <w:t>Sau khi phân công một công việc cho một người, ta tạo ra các nhánh con tương ứng, trong đó mỗi nhánh đại diện cho việc phân công công việc tiếp theo cho các người còn lại.</w:t>
       </w:r>
     </w:p>
@@ -5593,6 +5612,7 @@
           <w:sz w:val="28"/>
           <w:szCs w:val="28"/>
         </w:rPr>
+        <w:lastRenderedPageBreak/>
         <w:t>Tính tổng thời gian tạm thời</w:t>
       </w:r>
       <w:r>
@@ -5963,7 +5983,7 @@
                     </pic:cNvPicPr>
                   </pic:nvPicPr>
                   <pic:blipFill>
-                    <a:blip r:embed="rId16" cstate="print">
+                    <a:blip r:embed="rId17" cstate="print">
                       <a:extLst>
                         <a:ext uri="{28A0092B-C50C-407E-A947-70E740481C1C}">
                           <a14:useLocalDpi xmlns:a14="http://schemas.microsoft.com/office/drawing/2010/main" val="0"/>
@@ -6030,7 +6050,7 @@
                     <pic:cNvPicPr/>
                   </pic:nvPicPr>
                   <pic:blipFill>
-                    <a:blip r:embed="rId17"/>
+                    <a:blip r:embed="rId18"/>
                     <a:stretch>
                       <a:fillRect/>
                     </a:stretch>
@@ -6403,62 +6423,6 @@
       <w:pPr>
         <w:pStyle w:val="ListParagraph"/>
         <w:ind w:firstLine="0"/>
-        <w:rPr>
-          <w:lang w:bidi="th-TH"/>
-        </w:rPr>
-      </w:pPr>
-    </w:p>
-    <w:p>
-      <w:pPr>
-        <w:rPr>
-          <w:lang w:bidi="th-TH"/>
-        </w:rPr>
-      </w:pPr>
-    </w:p>
-    <w:p>
-      <w:pPr>
-        <w:rPr>
-          <w:lang w:bidi="th-TH"/>
-        </w:rPr>
-      </w:pPr>
-    </w:p>
-    <w:p>
-      <w:pPr>
-        <w:rPr>
-          <w:lang w:bidi="th-TH"/>
-        </w:rPr>
-      </w:pPr>
-    </w:p>
-    <w:p>
-      <w:pPr>
-        <w:rPr>
-          <w:lang w:bidi="th-TH"/>
-        </w:rPr>
-      </w:pPr>
-    </w:p>
-    <w:p>
-      <w:pPr>
-        <w:rPr>
-          <w:lang w:bidi="th-TH"/>
-        </w:rPr>
-      </w:pPr>
-    </w:p>
-    <w:p>
-      <w:pPr>
-        <w:rPr>
-          <w:lang w:bidi="th-TH"/>
-        </w:rPr>
-      </w:pPr>
-    </w:p>
-    <w:p>
-      <w:pPr>
-        <w:rPr>
-          <w:lang w:bidi="th-TH"/>
-        </w:rPr>
-      </w:pPr>
-    </w:p>
-    <w:p>
-      <w:pPr>
         <w:rPr>
           <w:lang w:bidi="th-TH"/>
         </w:rPr>

</xml_diff>